<commit_message>
Add instructions to edit files in Azure portal
</commit_message>
<xml_diff>
--- a/Azure VM Monitoring Setup Instructions.docx
+++ b/Azure VM Monitoring Setup Instructions.docx
@@ -76,7 +76,35 @@
           <w:rPr>
             <w:rStyle w:val="Hyperlink"/>
           </w:rPr>
-          <w:t>https://azure.microsoft.com/en-us/services/functions/</w:t>
+          <w:t>https://</w:t>
+        </w:r>
+        <w:proofErr w:type="spellStart"/>
+        <w:r>
+          <w:rPr>
+            <w:rStyle w:val="Hyperlink"/>
+          </w:rPr>
+          <w:t>azure.microsoft.com</w:t>
+        </w:r>
+        <w:proofErr w:type="spellEnd"/>
+        <w:r>
+          <w:rPr>
+            <w:rStyle w:val="Hyperlink"/>
+          </w:rPr>
+          <w:t>/</w:t>
+        </w:r>
+        <w:proofErr w:type="spellStart"/>
+        <w:r>
+          <w:rPr>
+            <w:rStyle w:val="Hyperlink"/>
+          </w:rPr>
+          <w:t>en</w:t>
+        </w:r>
+        <w:proofErr w:type="spellEnd"/>
+        <w:r>
+          <w:rPr>
+            <w:rStyle w:val="Hyperlink"/>
+          </w:rPr>
+          <w:t>-us/services/functions/</w:t>
         </w:r>
       </w:hyperlink>
     </w:p>
@@ -92,16 +120,7 @@
         <w:t>no external dependencies</w:t>
       </w:r>
       <w:r>
-        <w:t xml:space="preserve"> </w:t>
-      </w:r>
-      <w:r>
-        <w:t xml:space="preserve">since python support in Azure </w:t>
-      </w:r>
-      <w:r>
-        <w:t xml:space="preserve">Functions </w:t>
-      </w:r>
-      <w:r>
-        <w:t>is still experimental!</w:t>
+        <w:t xml:space="preserve"> since python support in Azure Functions is still experimental!</w:t>
       </w:r>
     </w:p>
     <w:p/>
@@ -158,19 +177,66 @@
     </w:p>
     <w:p/>
     <w:p>
-      <w:r>
-        <w:t>[Patrick: I may need some input from you on this piece</w:t>
-      </w:r>
-      <w:r>
-        <w:t xml:space="preserve"> since you did this in the CE subscription.</w:t>
-      </w:r>
-    </w:p>
-    <w:p>
-      <w:r>
-        <w:t>Any caveats to know about? I am doing this in my subscription where I am admin.</w:t>
-      </w:r>
-      <w:r>
-        <w:t>]</w:t>
+      <w:pPr>
+        <w:rPr>
+          <w:rFonts w:eastAsia="Times New Roman" w:cs="Times New Roman"/>
+        </w:rPr>
+      </w:pPr>
+      <w:r>
+        <w:rPr>
+          <w:rFonts w:eastAsia="Times New Roman" w:cs="Times New Roman"/>
+          <w:color w:val="000000"/>
+          <w:shd w:val="clear" w:color="auto" w:fill="FFFFFF"/>
+        </w:rPr>
+        <w:t xml:space="preserve">To be able to assign a role to a Service Principal, </w:t>
+      </w:r>
+      <w:r>
+        <w:rPr>
+          <w:rFonts w:eastAsia="Times New Roman" w:cs="Times New Roman"/>
+          <w:color w:val="000000"/>
+          <w:shd w:val="clear" w:color="auto" w:fill="FFFFFF"/>
+        </w:rPr>
+        <w:t>you need</w:t>
+      </w:r>
+      <w:r>
+        <w:rPr>
+          <w:rFonts w:eastAsia="Times New Roman" w:cs="Times New Roman"/>
+          <w:color w:val="000000"/>
+          <w:shd w:val="clear" w:color="auto" w:fill="FFFFFF"/>
+        </w:rPr>
+        <w:t xml:space="preserve"> to have the “User Access Administrator” assigned to </w:t>
+      </w:r>
+      <w:r>
+        <w:rPr>
+          <w:rFonts w:eastAsia="Times New Roman" w:cs="Times New Roman"/>
+          <w:color w:val="000000"/>
+          <w:shd w:val="clear" w:color="auto" w:fill="FFFFFF"/>
+        </w:rPr>
+        <w:t>your</w:t>
+      </w:r>
+      <w:r>
+        <w:rPr>
+          <w:rFonts w:eastAsia="Times New Roman" w:cs="Times New Roman"/>
+          <w:color w:val="000000"/>
+          <w:shd w:val="clear" w:color="auto" w:fill="FFFFFF"/>
+        </w:rPr>
+        <w:t xml:space="preserve"> account. A </w:t>
+      </w:r>
+      <w:r>
+        <w:rPr>
+          <w:rFonts w:eastAsia="Times New Roman" w:cs="Times New Roman"/>
+          <w:color w:val="000000"/>
+          <w:shd w:val="clear" w:color="auto" w:fill="FFFFFF"/>
+        </w:rPr>
+        <w:t>potential workaround c</w:t>
+      </w:r>
+      <w:r>
+        <w:rPr>
+          <w:rFonts w:eastAsia="Times New Roman" w:cs="Times New Roman"/>
+          <w:color w:val="000000"/>
+          <w:shd w:val="clear" w:color="auto" w:fill="FFFFFF"/>
+        </w:rPr>
+        <w:t>ould be to have an administrator assign “Contributor” role to the Service Principal on the user’s behalf.</w:t>
       </w:r>
     </w:p>
     <w:p/>
@@ -268,24 +334,6 @@
     </w:p>
     <w:p/>
     <w:p>
-      <w:r>
-        <w:t>If you do not have access to do this, you may need to contact</w:t>
-      </w:r>
-      <w:r>
-        <w:t xml:space="preserve"> your admin</w:t>
-      </w:r>
-      <w:r>
-        <w:t xml:space="preserve"> to grant you access</w:t>
-      </w:r>
-    </w:p>
-    <w:p/>
-    <w:p>
-      <w:r>
-        <w:t>[Patrick: I may need some input from you on this piece]</w:t>
-      </w:r>
-    </w:p>
-    <w:p/>
-    <w:p>
       <w:pPr>
         <w:pStyle w:val="Heading1"/>
       </w:pPr>
@@ -309,8 +357,16 @@
           <w:rPr>
             <w:rStyle w:val="Hyperlink"/>
           </w:rPr>
-          <w:t>https://portal.azure.com</w:t>
+          <w:t>https://</w:t>
         </w:r>
+        <w:proofErr w:type="spellStart"/>
+        <w:r>
+          <w:rPr>
+            <w:rStyle w:val="Hyperlink"/>
+          </w:rPr>
+          <w:t>portal.azure.com</w:t>
+        </w:r>
+        <w:proofErr w:type="spellEnd"/>
       </w:hyperlink>
       <w:r>
         <w:t>) and create your Function App.</w:t>
@@ -711,6 +767,9 @@
         </mc:AlternateContent>
       </w:r>
       <w:r>
+        <w:rPr>
+          <w:noProof/>
+        </w:rPr>
         <w:drawing>
           <wp:inline distT="0" distB="0" distL="0" distR="0" wp14:anchorId="5810E64F">
             <wp:extent cx="5901070" cy="8366536"/>
@@ -770,7 +829,15 @@
         <w:t xml:space="preserve">The next step is determined by </w:t>
       </w:r>
       <w:r>
-        <w:t xml:space="preserve">the location of the firewall that receives the ip-to-tag mapping. </w:t>
+        <w:t xml:space="preserve">the location of the firewall that receives the </w:t>
+      </w:r>
+      <w:proofErr w:type="spellStart"/>
+      <w:r>
+        <w:t>ip</w:t>
+      </w:r>
+      <w:proofErr w:type="spellEnd"/>
+      <w:r>
+        <w:t xml:space="preserve">-to-tag mapping. </w:t>
       </w:r>
     </w:p>
     <w:p/>
@@ -811,7 +878,35 @@
           <w:rPr>
             <w:rStyle w:val="Hyperlink"/>
           </w:rPr>
-          <w:t>https://azure.microsoft.com/en-us/pricing/details/functions/</w:t>
+          <w:t>https://</w:t>
+        </w:r>
+        <w:proofErr w:type="spellStart"/>
+        <w:r>
+          <w:rPr>
+            <w:rStyle w:val="Hyperlink"/>
+          </w:rPr>
+          <w:t>azure.microsoft.com</w:t>
+        </w:r>
+        <w:proofErr w:type="spellEnd"/>
+        <w:r>
+          <w:rPr>
+            <w:rStyle w:val="Hyperlink"/>
+          </w:rPr>
+          <w:t>/</w:t>
+        </w:r>
+        <w:proofErr w:type="spellStart"/>
+        <w:r>
+          <w:rPr>
+            <w:rStyle w:val="Hyperlink"/>
+          </w:rPr>
+          <w:t>en</w:t>
+        </w:r>
+        <w:proofErr w:type="spellEnd"/>
+        <w:r>
+          <w:rPr>
+            <w:rStyle w:val="Hyperlink"/>
+          </w:rPr>
+          <w:t>-us/pricing/details/functions/</w:t>
         </w:r>
       </w:hyperlink>
     </w:p>
@@ -901,6 +996,9 @@
         </mc:AlternateContent>
       </w:r>
       <w:r>
+        <w:rPr>
+          <w:noProof/>
+        </w:rPr>
         <w:drawing>
           <wp:inline distT="0" distB="0" distL="0" distR="0" wp14:anchorId="005D8853" wp14:editId="1F4394C6">
             <wp:extent cx="2025650" cy="3575050"/>
@@ -966,11 +1064,32 @@
       <w:r>
         <w:t xml:space="preserve">an App Service Plan. This will allow you to “associate” the App Service Plan with a </w:t>
       </w:r>
-      <w:r>
-        <w:t>vNET. This vNET should be the v</w:t>
-      </w:r>
-      <w:r>
-        <w:t xml:space="preserve">NET where </w:t>
+      <w:proofErr w:type="spellStart"/>
+      <w:r>
+        <w:t>vNET</w:t>
+      </w:r>
+      <w:proofErr w:type="spellEnd"/>
+      <w:r>
+        <w:t xml:space="preserve">. This </w:t>
+      </w:r>
+      <w:proofErr w:type="spellStart"/>
+      <w:r>
+        <w:t>vNET</w:t>
+      </w:r>
+      <w:proofErr w:type="spellEnd"/>
+      <w:r>
+        <w:t xml:space="preserve"> should be the </w:t>
+      </w:r>
+      <w:proofErr w:type="spellStart"/>
+      <w:r>
+        <w:t>v</w:t>
+      </w:r>
+      <w:r>
+        <w:t>NET</w:t>
+      </w:r>
+      <w:proofErr w:type="spellEnd"/>
+      <w:r>
+        <w:t xml:space="preserve"> where </w:t>
       </w:r>
       <w:r>
         <w:rPr>
@@ -1391,6 +1510,9 @@
         </mc:AlternateContent>
       </w:r>
       <w:r>
+        <w:rPr>
+          <w:noProof/>
+        </w:rPr>
         <w:drawing>
           <wp:inline distT="0" distB="0" distL="0" distR="0" wp14:anchorId="7CE08B91" wp14:editId="4D573AB4">
             <wp:extent cx="5943600" cy="2519680"/>
@@ -1442,11 +1564,16 @@
         <w:t xml:space="preserve">In order to </w:t>
       </w:r>
       <w:r>
-        <w:t>deploy the Azure function in a v</w:t>
+        <w:t xml:space="preserve">deploy the Azure function in a </w:t>
+      </w:r>
+      <w:proofErr w:type="spellStart"/>
+      <w:r>
+        <w:t>v</w:t>
       </w:r>
       <w:r>
         <w:t>NET</w:t>
       </w:r>
+      <w:proofErr w:type="spellEnd"/>
       <w:r>
         <w:t xml:space="preserve">, you will need to create a new </w:t>
       </w:r>
@@ -1692,6 +1819,9 @@
         </mc:AlternateContent>
       </w:r>
       <w:r>
+        <w:rPr>
+          <w:noProof/>
+        </w:rPr>
         <w:drawing>
           <wp:inline distT="0" distB="0" distL="0" distR="0" wp14:anchorId="78F7CC8C" wp14:editId="10D97F1E">
             <wp:extent cx="5943600" cy="2028825"/>
@@ -1736,6 +1866,9 @@
         <w:jc w:val="center"/>
       </w:pPr>
       <w:r>
+        <w:rPr>
+          <w:noProof/>
+        </w:rPr>
         <w:drawing>
           <wp:inline distT="0" distB="0" distL="0" distR="0" wp14:anchorId="61EAC9BF" wp14:editId="532E0021">
             <wp:extent cx="1149350" cy="2095500"/>
@@ -1776,12 +1909,23 @@
     <w:p>
       <w:r>
         <w:lastRenderedPageBreak/>
-        <w:t xml:space="preserve">You will need the tier that offers the option “Runs in your vNET (Network Isolated)”.  As of writing this document, the cheapest tier that offers network isolation is the I1 tier. </w:t>
-      </w:r>
-    </w:p>
-    <w:p/>
-    <w:p>
-      <w:r>
+        <w:t xml:space="preserve">You will need the tier that offers the option “Runs in your </w:t>
+      </w:r>
+      <w:proofErr w:type="spellStart"/>
+      <w:r>
+        <w:t>vNET</w:t>
+      </w:r>
+      <w:proofErr w:type="spellEnd"/>
+      <w:r>
+        <w:t xml:space="preserve"> (Network Isolated)”.  As of writing this document, the cheapest tier that offers network isolation is the I1 tier. </w:t>
+      </w:r>
+    </w:p>
+    <w:p/>
+    <w:p>
+      <w:r>
+        <w:rPr>
+          <w:noProof/>
+        </w:rPr>
         <w:drawing>
           <wp:inline distT="0" distB="0" distL="0" distR="0" wp14:anchorId="6A5A437D" wp14:editId="13B9F059">
             <wp:extent cx="5943600" cy="3244215"/>
@@ -1821,7 +1965,15 @@
     </w:p>
     <w:p>
       <w:r>
-        <w:t>Once you have selected your vNET, and filled in the required parameters, Create the function.</w:t>
+        <w:t xml:space="preserve">Once you have selected your </w:t>
+      </w:r>
+      <w:proofErr w:type="spellStart"/>
+      <w:r>
+        <w:t>vNET</w:t>
+      </w:r>
+      <w:proofErr w:type="spellEnd"/>
+      <w:r>
+        <w:t>, and filled in the required parameters, Create the function.</w:t>
       </w:r>
     </w:p>
     <w:p/>
@@ -1857,7 +2009,21 @@
           <w:rPr>
             <w:rStyle w:val="Hyperlink"/>
           </w:rPr>
-          <w:t>https://help.github.com/articles/cloning-a-repository/</w:t>
+          <w:t>https://</w:t>
+        </w:r>
+        <w:proofErr w:type="spellStart"/>
+        <w:r>
+          <w:rPr>
+            <w:rStyle w:val="Hyperlink"/>
+          </w:rPr>
+          <w:t>help.github.com</w:t>
+        </w:r>
+        <w:proofErr w:type="spellEnd"/>
+        <w:r>
+          <w:rPr>
+            <w:rStyle w:val="Hyperlink"/>
+          </w:rPr>
+          <w:t>/articles/cloning-a-repository/</w:t>
         </w:r>
       </w:hyperlink>
     </w:p>
@@ -1873,230 +2039,61 @@
           <w:rPr>
             <w:rStyle w:val="Hyperlink"/>
           </w:rPr>
-          <w:t>https://github.com/PaloAltoNetworks/azure-vm-monitoring.git</w:t>
+          <w:t>https://</w:t>
         </w:r>
-      </w:hyperlink>
-    </w:p>
-    <w:p/>
-    <w:p>
-      <w:pPr>
-        <w:rPr>
-          <w:b/>
-          <w:color w:val="FF0000"/>
-        </w:rPr>
-      </w:pPr>
-      <w:r>
-        <w:rPr>
-          <w:b/>
-          <w:color w:val="FF0000"/>
-        </w:rPr>
-        <w:t>NOTE:</w:t>
-      </w:r>
-      <w:r>
-        <w:rPr>
-          <w:b/>
-          <w:color w:val="FF0000"/>
-        </w:rPr>
-        <w:t xml:space="preserve"> Please make sure to change the repository from  PUBLIC to PRIVATE as the script will hold some sensitive key information.</w:t>
-      </w:r>
-    </w:p>
-    <w:p/>
-    <w:p>
-      <w:pPr>
-        <w:pStyle w:val="Heading1"/>
-      </w:pPr>
-      <w:r>
-        <w:t>Edit the script</w:t>
-      </w:r>
-    </w:p>
-    <w:p/>
-    <w:p>
-      <w:r>
-        <w:lastRenderedPageBreak/>
-        <w:t xml:space="preserve">Open the run.py file, in the vmMonitoring directory in the GitHub portal itself by clicking the </w:t>
-      </w:r>
-      <w:r>
-        <w:drawing>
-          <wp:inline distT="0" distB="0" distL="0" distR="0" wp14:anchorId="5F08E9FE" wp14:editId="74059A59">
-            <wp:extent cx="520700" cy="412750"/>
-            <wp:effectExtent l="0" t="0" r="0" b="6350"/>
-            <wp:docPr id="1" name="Picture 1"/>
-            <wp:cNvGraphicFramePr>
-              <a:graphicFrameLocks xmlns:a="http://schemas.openxmlformats.org/drawingml/2006/main" noChangeAspect="1"/>
-            </wp:cNvGraphicFramePr>
-            <a:graphic xmlns:a="http://schemas.openxmlformats.org/drawingml/2006/main">
-              <a:graphicData uri="http://schemas.openxmlformats.org/drawingml/2006/picture">
-                <pic:pic xmlns:pic="http://schemas.openxmlformats.org/drawingml/2006/picture">
-                  <pic:nvPicPr>
-                    <pic:cNvPr id="1" name=""/>
-                    <pic:cNvPicPr/>
-                  </pic:nvPicPr>
-                  <pic:blipFill>
-                    <a:blip r:embed="rId18"/>
-                    <a:stretch>
-                      <a:fillRect/>
-                    </a:stretch>
-                  </pic:blipFill>
-                  <pic:spPr>
-                    <a:xfrm>
-                      <a:off x="0" y="0"/>
-                      <a:ext cx="520700" cy="412750"/>
-                    </a:xfrm>
-                    <a:prstGeom prst="rect">
-                      <a:avLst/>
-                    </a:prstGeom>
-                  </pic:spPr>
-                </pic:pic>
-              </a:graphicData>
-            </a:graphic>
-          </wp:inline>
-        </w:drawing>
-      </w:r>
-      <w:r>
-        <w:t xml:space="preserve"> </w:t>
-      </w:r>
-      <w:r>
-        <w:t>icon</w:t>
-      </w:r>
-      <w:r>
-        <w:t xml:space="preserve"> </w:t>
-      </w:r>
-      <w:r>
-        <w:t>and follow the comments in the file to make the appropriate changes:</w:t>
-      </w:r>
-    </w:p>
-    <w:p>
-      <w:r>
-        <w:drawing>
-          <wp:inline distT="0" distB="0" distL="0" distR="0" wp14:anchorId="5785EC1E" wp14:editId="47C01BC8">
-            <wp:extent cx="5943600" cy="4953000"/>
-            <wp:effectExtent l="0" t="0" r="0" b="0"/>
-            <wp:docPr id="32" name="Picture 32"/>
-            <wp:cNvGraphicFramePr>
-              <a:graphicFrameLocks xmlns:a="http://schemas.openxmlformats.org/drawingml/2006/main" noChangeAspect="1"/>
-            </wp:cNvGraphicFramePr>
-            <a:graphic xmlns:a="http://schemas.openxmlformats.org/drawingml/2006/main">
-              <a:graphicData uri="http://schemas.openxmlformats.org/drawingml/2006/picture">
-                <pic:pic xmlns:pic="http://schemas.openxmlformats.org/drawingml/2006/picture">
-                  <pic:nvPicPr>
-                    <pic:cNvPr id="1" name=""/>
-                    <pic:cNvPicPr/>
-                  </pic:nvPicPr>
-                  <pic:blipFill>
-                    <a:blip r:embed="rId19"/>
-                    <a:stretch>
-                      <a:fillRect/>
-                    </a:stretch>
-                  </pic:blipFill>
-                  <pic:spPr>
-                    <a:xfrm>
-                      <a:off x="0" y="0"/>
-                      <a:ext cx="5943600" cy="4953000"/>
-                    </a:xfrm>
-                    <a:prstGeom prst="rect">
-                      <a:avLst/>
-                    </a:prstGeom>
-                  </pic:spPr>
-                </pic:pic>
-              </a:graphicData>
-            </a:graphic>
-          </wp:inline>
-        </w:drawing>
-      </w:r>
-    </w:p>
-    <w:p/>
-    <w:p>
-      <w:r>
-        <w:t>Commit the changes to the run.py</w:t>
-      </w:r>
-      <w:r>
-        <w:t xml:space="preserve"> file.</w:t>
-      </w:r>
-    </w:p>
-    <w:p>
-      <w:pPr>
-        <w:pStyle w:val="Heading1"/>
-      </w:pPr>
-      <w:r>
-        <w:t>Modify the timer</w:t>
-      </w:r>
-    </w:p>
-    <w:p/>
-    <w:p>
-      <w:r>
-        <w:t>By default the script runs every 5 minutes. If you want to change the timer, edit the function.json file and modify the schedule.</w:t>
-      </w:r>
-    </w:p>
-    <w:p>
-      <w:pPr>
-        <w:jc w:val="center"/>
-      </w:pPr>
-      <w:r>
-        <w:lastRenderedPageBreak/>
-        <w:drawing>
-          <wp:inline distT="0" distB="0" distL="0" distR="0" wp14:anchorId="15FF49D0" wp14:editId="7DBF5F3D">
-            <wp:extent cx="2315607" cy="2243470"/>
-            <wp:effectExtent l="0" t="0" r="0" b="4445"/>
-            <wp:docPr id="2" name="Picture 2"/>
-            <wp:cNvGraphicFramePr>
-              <a:graphicFrameLocks xmlns:a="http://schemas.openxmlformats.org/drawingml/2006/main" noChangeAspect="1"/>
-            </wp:cNvGraphicFramePr>
-            <a:graphic xmlns:a="http://schemas.openxmlformats.org/drawingml/2006/main">
-              <a:graphicData uri="http://schemas.openxmlformats.org/drawingml/2006/picture">
-                <pic:pic xmlns:pic="http://schemas.openxmlformats.org/drawingml/2006/picture">
-                  <pic:nvPicPr>
-                    <pic:cNvPr id="1" name=""/>
-                    <pic:cNvPicPr/>
-                  </pic:nvPicPr>
-                  <pic:blipFill>
-                    <a:blip r:embed="rId20"/>
-                    <a:stretch>
-                      <a:fillRect/>
-                    </a:stretch>
-                  </pic:blipFill>
-                  <pic:spPr>
-                    <a:xfrm>
-                      <a:off x="0" y="0"/>
-                      <a:ext cx="2329995" cy="2257410"/>
-                    </a:xfrm>
-                    <a:prstGeom prst="rect">
-                      <a:avLst/>
-                    </a:prstGeom>
-                  </pic:spPr>
-                </pic:pic>
-              </a:graphicData>
-            </a:graphic>
-          </wp:inline>
-        </w:drawing>
-      </w:r>
-    </w:p>
-    <w:p>
-      <w:r>
-        <w:t xml:space="preserve">The value of schedule is a CRON expression. More here: </w:t>
-      </w:r>
-      <w:hyperlink r:id="rId21" w:history="1">
+        <w:proofErr w:type="spellStart"/>
         <w:r>
           <w:rPr>
             <w:rStyle w:val="Hyperlink"/>
           </w:rPr>
-          <w:t>https://docs.microsoft.com/en-us/azure/azure-functions/functions-bindings-timer</w:t>
+          <w:t>github.com</w:t>
         </w:r>
+        <w:proofErr w:type="spellEnd"/>
+        <w:r>
+          <w:rPr>
+            <w:rStyle w:val="Hyperlink"/>
+          </w:rPr>
+          <w:t>/</w:t>
+        </w:r>
+        <w:proofErr w:type="spellStart"/>
+        <w:r>
+          <w:rPr>
+            <w:rStyle w:val="Hyperlink"/>
+          </w:rPr>
+          <w:t>PaloAltoNetworks</w:t>
+        </w:r>
+        <w:proofErr w:type="spellEnd"/>
+        <w:r>
+          <w:rPr>
+            <w:rStyle w:val="Hyperlink"/>
+          </w:rPr>
+          <w:t>/azure-</w:t>
+        </w:r>
+        <w:proofErr w:type="spellStart"/>
+        <w:r>
+          <w:rPr>
+            <w:rStyle w:val="Hyperlink"/>
+          </w:rPr>
+          <w:t>vm</w:t>
+        </w:r>
+        <w:proofErr w:type="spellEnd"/>
+        <w:r>
+          <w:rPr>
+            <w:rStyle w:val="Hyperlink"/>
+          </w:rPr>
+          <w:t>-</w:t>
+        </w:r>
+        <w:proofErr w:type="spellStart"/>
+        <w:r>
+          <w:rPr>
+            <w:rStyle w:val="Hyperlink"/>
+          </w:rPr>
+          <w:t>monitoring.git</w:t>
+        </w:r>
+        <w:proofErr w:type="spellEnd"/>
       </w:hyperlink>
     </w:p>
     <w:p/>
-    <w:p>
-      <w:r>
-        <w:t xml:space="preserve">For example: </w:t>
-      </w:r>
-      <w:r>
-        <w:t>Change the 5 to 1, to run the function every 1 minute.</w:t>
-      </w:r>
-    </w:p>
-    <w:p>
-      <w:r>
-        <w:t>Commit the changes to the function.json file</w:t>
-      </w:r>
-    </w:p>
     <w:p/>
     <w:p>
       <w:pPr>
@@ -2118,6 +2115,7 @@
     <w:p/>
     <w:p>
       <w:r>
+        <w:lastRenderedPageBreak/>
         <w:t>Navigate to the Function App blade on your Azure portal and click on the function that was just created. And click on the Platform Features tab, and click on Deployment Options</w:t>
       </w:r>
     </w:p>
@@ -2127,7 +2125,85 @@
         <w:rPr>
           <w:noProof/>
         </w:rPr>
-        <w:lastRenderedPageBreak/>
+        <mc:AlternateContent>
+          <mc:Choice Requires="wps">
+            <w:drawing>
+              <wp:anchor distT="0" distB="0" distL="114300" distR="114300" simplePos="0" relativeHeight="251701248" behindDoc="0" locked="0" layoutInCell="1" allowOverlap="1" wp14:anchorId="77EC892C" wp14:editId="4857655B">
+                <wp:simplePos x="0" y="0"/>
+                <wp:positionH relativeFrom="column">
+                  <wp:posOffset>1918741</wp:posOffset>
+                </wp:positionH>
+                <wp:positionV relativeFrom="paragraph">
+                  <wp:posOffset>371225</wp:posOffset>
+                </wp:positionV>
+                <wp:extent cx="846944" cy="1304144"/>
+                <wp:effectExtent l="25400" t="12700" r="29845" b="42545"/>
+                <wp:wrapNone/>
+                <wp:docPr id="24" name="Straight Arrow Connector 24"/>
+                <wp:cNvGraphicFramePr/>
+                <a:graphic xmlns:a="http://schemas.openxmlformats.org/drawingml/2006/main">
+                  <a:graphicData uri="http://schemas.microsoft.com/office/word/2010/wordprocessingShape">
+                    <wps:wsp>
+                      <wps:cNvCnPr/>
+                      <wps:spPr>
+                        <a:xfrm flipH="1">
+                          <a:off x="0" y="0"/>
+                          <a:ext cx="846944" cy="1304144"/>
+                        </a:xfrm>
+                        <a:prstGeom prst="straightConnector1">
+                          <a:avLst/>
+                        </a:prstGeom>
+                        <a:ln w="38100">
+                          <a:solidFill>
+                            <a:srgbClr val="FF0000"/>
+                          </a:solidFill>
+                          <a:tailEnd type="triangle"/>
+                        </a:ln>
+                      </wps:spPr>
+                      <wps:style>
+                        <a:lnRef idx="1">
+                          <a:schemeClr val="accent1"/>
+                        </a:lnRef>
+                        <a:fillRef idx="0">
+                          <a:schemeClr val="accent1"/>
+                        </a:fillRef>
+                        <a:effectRef idx="0">
+                          <a:schemeClr val="accent1"/>
+                        </a:effectRef>
+                        <a:fontRef idx="minor">
+                          <a:schemeClr val="tx1"/>
+                        </a:fontRef>
+                      </wps:style>
+                      <wps:bodyPr/>
+                    </wps:wsp>
+                  </a:graphicData>
+                </a:graphic>
+                <wp14:sizeRelH relativeFrom="margin">
+                  <wp14:pctWidth>0</wp14:pctWidth>
+                </wp14:sizeRelH>
+                <wp14:sizeRelV relativeFrom="margin">
+                  <wp14:pctHeight>0</wp14:pctHeight>
+                </wp14:sizeRelV>
+              </wp:anchor>
+            </w:drawing>
+          </mc:Choice>
+          <mc:Fallback>
+            <w:pict>
+              <v:shapetype w14:anchorId="000AC383" id="_x0000_t32" coordsize="21600,21600" o:spt="32" o:oned="t" path="m,l21600,21600e" filled="f">
+                <v:path arrowok="t" fillok="f" o:connecttype="none"/>
+                <o:lock v:ext="edit" shapetype="t"/>
+              </v:shapetype>
+              <v:shape id="Straight Arrow Connector 24" o:spid="_x0000_s1026" type="#_x0000_t32" style="position:absolute;margin-left:151.1pt;margin-top:29.25pt;width:66.7pt;height:102.7pt;flip:x;z-index:251701248;visibility:visible;mso-wrap-style:square;mso-width-percent:0;mso-height-percent:0;mso-wrap-distance-left:9pt;mso-wrap-distance-top:0;mso-wrap-distance-right:9pt;mso-wrap-distance-bottom:0;mso-position-horizontal:absolute;mso-position-horizontal-relative:text;mso-position-vertical:absolute;mso-position-vertical-relative:text;mso-width-percent:0;mso-height-percent:0;mso-width-relative:margin;mso-height-relative:margin" o:gfxdata="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" strokecolor="red" strokeweight="3pt">
+                <v:stroke endarrow="block" joinstyle="miter"/>
+              </v:shape>
+            </w:pict>
+          </mc:Fallback>
+        </mc:AlternateContent>
+      </w:r>
+      <w:r>
+        <w:rPr>
+          <w:noProof/>
+        </w:rPr>
         <mc:AlternateContent>
           <mc:Choice Requires="wps">
             <w:drawing>
@@ -2285,6 +2361,9 @@
         </mc:AlternateContent>
       </w:r>
       <w:r>
+        <w:rPr>
+          <w:noProof/>
+        </w:rPr>
         <w:drawing>
           <wp:inline distT="0" distB="0" distL="0" distR="0" wp14:anchorId="73052049" wp14:editId="09305A24">
             <wp:extent cx="5943600" cy="3934460"/>
@@ -2301,7 +2380,7 @@
                     <pic:cNvPicPr/>
                   </pic:nvPicPr>
                   <pic:blipFill>
-                    <a:blip r:embed="rId22"/>
+                    <a:blip r:embed="rId18"/>
                     <a:stretch>
                       <a:fillRect/>
                     </a:stretch>
@@ -2335,6 +2414,81 @@
           <w:noProof/>
         </w:rPr>
         <w:lastRenderedPageBreak/>
+        <mc:AlternateContent>
+          <mc:Choice Requires="wps">
+            <w:drawing>
+              <wp:anchor distT="0" distB="0" distL="114300" distR="114300" simplePos="0" relativeHeight="251703296" behindDoc="0" locked="0" layoutInCell="1" allowOverlap="1" wp14:anchorId="74B2D054" wp14:editId="0AEF261F">
+                <wp:simplePos x="0" y="0"/>
+                <wp:positionH relativeFrom="column">
+                  <wp:posOffset>1409074</wp:posOffset>
+                </wp:positionH>
+                <wp:positionV relativeFrom="paragraph">
+                  <wp:posOffset>299803</wp:posOffset>
+                </wp:positionV>
+                <wp:extent cx="3260361" cy="727023"/>
+                <wp:effectExtent l="0" t="12700" r="41910" b="73660"/>
+                <wp:wrapNone/>
+                <wp:docPr id="28" name="Straight Arrow Connector 28"/>
+                <wp:cNvGraphicFramePr/>
+                <a:graphic xmlns:a="http://schemas.openxmlformats.org/drawingml/2006/main">
+                  <a:graphicData uri="http://schemas.microsoft.com/office/word/2010/wordprocessingShape">
+                    <wps:wsp>
+                      <wps:cNvCnPr/>
+                      <wps:spPr>
+                        <a:xfrm>
+                          <a:off x="0" y="0"/>
+                          <a:ext cx="3260361" cy="727023"/>
+                        </a:xfrm>
+                        <a:prstGeom prst="straightConnector1">
+                          <a:avLst/>
+                        </a:prstGeom>
+                        <a:ln w="38100">
+                          <a:solidFill>
+                            <a:srgbClr val="FF0000"/>
+                          </a:solidFill>
+                          <a:tailEnd type="triangle"/>
+                        </a:ln>
+                      </wps:spPr>
+                      <wps:style>
+                        <a:lnRef idx="1">
+                          <a:schemeClr val="accent1"/>
+                        </a:lnRef>
+                        <a:fillRef idx="0">
+                          <a:schemeClr val="accent1"/>
+                        </a:fillRef>
+                        <a:effectRef idx="0">
+                          <a:schemeClr val="accent1"/>
+                        </a:effectRef>
+                        <a:fontRef idx="minor">
+                          <a:schemeClr val="tx1"/>
+                        </a:fontRef>
+                      </wps:style>
+                      <wps:bodyPr/>
+                    </wps:wsp>
+                  </a:graphicData>
+                </a:graphic>
+                <wp14:sizeRelH relativeFrom="margin">
+                  <wp14:pctWidth>0</wp14:pctWidth>
+                </wp14:sizeRelH>
+                <wp14:sizeRelV relativeFrom="margin">
+                  <wp14:pctHeight>0</wp14:pctHeight>
+                </wp14:sizeRelV>
+              </wp:anchor>
+            </w:drawing>
+          </mc:Choice>
+          <mc:Fallback>
+            <w:pict>
+              <v:shape w14:anchorId="1B214689" id="Straight Arrow Connector 28" o:spid="_x0000_s1026" type="#_x0000_t32" style="position:absolute;margin-left:110.95pt;margin-top:23.6pt;width:256.7pt;height:57.25pt;z-index:251703296;visibility:visible;mso-wrap-style:square;mso-width-percent:0;mso-height-percent:0;mso-wrap-distance-left:9pt;mso-wrap-distance-top:0;mso-wrap-distance-right:9pt;mso-wrap-distance-bottom:0;mso-position-horizontal:absolute;mso-position-horizontal-relative:text;mso-position-vertical:absolute;mso-position-vertical-relative:text;mso-width-percent:0;mso-height-percent:0;mso-width-relative:margin;mso-height-relative:margin" o:gfxdata="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" strokecolor="red" strokeweight="3pt">
+                <v:stroke endarrow="block" joinstyle="miter"/>
+              </v:shape>
+            </w:pict>
+          </mc:Fallback>
+        </mc:AlternateContent>
+      </w:r>
+      <w:r>
+        <w:rPr>
+          <w:noProof/>
+        </w:rPr>
         <mc:AlternateContent>
           <mc:Choice Requires="wps">
             <w:drawing>
@@ -2486,17 +2640,722 @@
           </mc:Choice>
           <mc:Fallback>
             <w:pict>
-              <v:rect w14:anchorId="73E90210" id="Rectangle 38" o:spid="_x0000_s1026" style="position:absolute;margin-left:72.6pt;margin-top:8.85pt;width:38.35pt;height:28.35pt;z-index:251693056;visibility:visible;mso-wrap-style:square;mso-width-percent:0;mso-height-percent:0;mso-wrap-distance-left:9pt;mso-wrap-distance-top:0;mso-wrap-distance-right:9pt;mso-wrap-distance-bottom:0;mso-position-horizontal:absolute;mso-position-horizontal-relative:text;mso-position-vertical:absolute;mso-position-vertical-relative:text;mso-width-percent:0;mso-height-percent:0;mso-width-relative:margin;mso-height-relative:margin;v-text-anchor:middle" o:gfxdata="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" filled="f" strokecolor="red" strokeweight="3pt"/>
+              <v:rect w14:anchorId="6917CFC1" id="Rectangle 38" o:spid="_x0000_s1026" style="position:absolute;margin-left:72.6pt;margin-top:8.85pt;width:38.35pt;height:28.35pt;z-index:251693056;visibility:visible;mso-wrap-style:square;mso-width-percent:0;mso-height-percent:0;mso-wrap-distance-left:9pt;mso-wrap-distance-top:0;mso-wrap-distance-right:9pt;mso-wrap-distance-bottom:0;mso-position-horizontal:absolute;mso-position-horizontal-relative:text;mso-position-vertical:absolute;mso-position-vertical-relative:text;mso-width-percent:0;mso-height-percent:0;mso-width-relative:margin;mso-height-relative:margin;v-text-anchor:middle" o:gfxdata="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" filled="f" strokecolor="red" strokeweight="3pt"/>
             </w:pict>
           </mc:Fallback>
         </mc:AlternateContent>
       </w:r>
       <w:r>
+        <w:rPr>
+          <w:noProof/>
+        </w:rPr>
         <w:drawing>
           <wp:inline distT="0" distB="0" distL="0" distR="0" wp14:anchorId="7244CA60" wp14:editId="5414BAE3">
             <wp:extent cx="5943600" cy="4444365"/>
             <wp:effectExtent l="0" t="0" r="0" b="635"/>
             <wp:docPr id="34" name="Picture 34"/>
+            <wp:cNvGraphicFramePr>
+              <a:graphicFrameLocks xmlns:a="http://schemas.openxmlformats.org/drawingml/2006/main" noChangeAspect="1"/>
+            </wp:cNvGraphicFramePr>
+            <a:graphic xmlns:a="http://schemas.openxmlformats.org/drawingml/2006/main">
+              <a:graphicData uri="http://schemas.openxmlformats.org/drawingml/2006/picture">
+                <pic:pic xmlns:pic="http://schemas.openxmlformats.org/drawingml/2006/picture">
+                  <pic:nvPicPr>
+                    <pic:cNvPr id="1" name=""/>
+                    <pic:cNvPicPr/>
+                  </pic:nvPicPr>
+                  <pic:blipFill>
+                    <a:blip r:embed="rId19"/>
+                    <a:stretch>
+                      <a:fillRect/>
+                    </a:stretch>
+                  </pic:blipFill>
+                  <pic:spPr>
+                    <a:xfrm>
+                      <a:off x="0" y="0"/>
+                      <a:ext cx="5943600" cy="4444365"/>
+                    </a:xfrm>
+                    <a:prstGeom prst="rect">
+                      <a:avLst/>
+                    </a:prstGeom>
+                  </pic:spPr>
+                </pic:pic>
+              </a:graphicData>
+            </a:graphic>
+          </wp:inline>
+        </w:drawing>
+      </w:r>
+    </w:p>
+    <w:p/>
+    <w:p>
+      <w:r>
+        <w:rPr>
+          <w:noProof/>
+        </w:rPr>
+        <w:lastRenderedPageBreak/>
+        <w:drawing>
+          <wp:inline distT="0" distB="0" distL="0" distR="0" wp14:anchorId="41C4834E" wp14:editId="2AEE260C">
+            <wp:extent cx="5943600" cy="4254500"/>
+            <wp:effectExtent l="0" t="0" r="0" b="0"/>
+            <wp:docPr id="35" name="Picture 35"/>
+            <wp:cNvGraphicFramePr>
+              <a:graphicFrameLocks xmlns:a="http://schemas.openxmlformats.org/drawingml/2006/main" noChangeAspect="1"/>
+            </wp:cNvGraphicFramePr>
+            <a:graphic xmlns:a="http://schemas.openxmlformats.org/drawingml/2006/main">
+              <a:graphicData uri="http://schemas.openxmlformats.org/drawingml/2006/picture">
+                <pic:pic xmlns:pic="http://schemas.openxmlformats.org/drawingml/2006/picture">
+                  <pic:nvPicPr>
+                    <pic:cNvPr id="1" name=""/>
+                    <pic:cNvPicPr/>
+                  </pic:nvPicPr>
+                  <pic:blipFill>
+                    <a:blip r:embed="rId20"/>
+                    <a:stretch>
+                      <a:fillRect/>
+                    </a:stretch>
+                  </pic:blipFill>
+                  <pic:spPr>
+                    <a:xfrm>
+                      <a:off x="0" y="0"/>
+                      <a:ext cx="5943600" cy="4254500"/>
+                    </a:xfrm>
+                    <a:prstGeom prst="rect">
+                      <a:avLst/>
+                    </a:prstGeom>
+                  </pic:spPr>
+                </pic:pic>
+              </a:graphicData>
+            </a:graphic>
+          </wp:inline>
+        </w:drawing>
+      </w:r>
+    </w:p>
+    <w:p/>
+    <w:p>
+      <w:r>
+        <w:t>Once signed in and Authorized, you can select the GitHub repo where your code has been modified.</w:t>
+      </w:r>
+    </w:p>
+    <w:p>
+      <w:r>
+        <w:t>Select the appropriate repo and branch. You can leave the Performance Test option un</w:t>
+      </w:r>
+      <w:r>
+        <w:t>-</w:t>
+      </w:r>
+      <w:r>
+        <w:t>configured.</w:t>
+      </w:r>
+    </w:p>
+    <w:p/>
+    <w:p/>
+    <w:p>
+      <w:r>
+        <w:rPr>
+          <w:noProof/>
+        </w:rPr>
+        <w:lastRenderedPageBreak/>
+        <w:drawing>
+          <wp:inline distT="0" distB="0" distL="0" distR="0" wp14:anchorId="612012C0" wp14:editId="00950698">
+            <wp:extent cx="5943600" cy="4488815"/>
+            <wp:effectExtent l="0" t="0" r="0" b="0"/>
+            <wp:docPr id="41" name="Picture 41"/>
+            <wp:cNvGraphicFramePr>
+              <a:graphicFrameLocks xmlns:a="http://schemas.openxmlformats.org/drawingml/2006/main" noChangeAspect="1"/>
+            </wp:cNvGraphicFramePr>
+            <a:graphic xmlns:a="http://schemas.openxmlformats.org/drawingml/2006/main">
+              <a:graphicData uri="http://schemas.openxmlformats.org/drawingml/2006/picture">
+                <pic:pic xmlns:pic="http://schemas.openxmlformats.org/drawingml/2006/picture">
+                  <pic:nvPicPr>
+                    <pic:cNvPr id="1" name=""/>
+                    <pic:cNvPicPr/>
+                  </pic:nvPicPr>
+                  <pic:blipFill>
+                    <a:blip r:embed="rId21"/>
+                    <a:stretch>
+                      <a:fillRect/>
+                    </a:stretch>
+                  </pic:blipFill>
+                  <pic:spPr>
+                    <a:xfrm>
+                      <a:off x="0" y="0"/>
+                      <a:ext cx="5943600" cy="4488815"/>
+                    </a:xfrm>
+                    <a:prstGeom prst="rect">
+                      <a:avLst/>
+                    </a:prstGeom>
+                  </pic:spPr>
+                </pic:pic>
+              </a:graphicData>
+            </a:graphic>
+          </wp:inline>
+        </w:drawing>
+      </w:r>
+    </w:p>
+    <w:p/>
+    <w:p/>
+    <w:p/>
+    <w:p/>
+    <w:p/>
+    <w:p/>
+    <w:p/>
+    <w:p/>
+    <w:p>
+      <w:r>
+        <w:t>Once setup, the code is automatically pulled from GitHub and deployed.</w:t>
+      </w:r>
+    </w:p>
+    <w:p/>
+    <w:p>
+      <w:pPr>
+        <w:pStyle w:val="Heading1"/>
+      </w:pPr>
+      <w:r>
+        <w:t>Edit the script</w:t>
+      </w:r>
+    </w:p>
+    <w:p>
+      <w:r>
+        <w:t>Before the code will function correctly, the script needs to be edited.</w:t>
+      </w:r>
+    </w:p>
+    <w:p>
+      <w:r>
+        <w:t>In the Azure function portal edit the function app settings</w:t>
+      </w:r>
+      <w:r>
+        <w:t xml:space="preserve"> and make the function Read/Write</w:t>
+      </w:r>
+      <w:r>
+        <w:t>:</w:t>
+      </w:r>
+    </w:p>
+    <w:p>
+      <w:pPr>
+        <w:jc w:val="center"/>
+      </w:pPr>
+      <w:r>
+        <w:rPr>
+          <w:noProof/>
+        </w:rPr>
+        <w:lastRenderedPageBreak/>
+        <mc:AlternateContent>
+          <mc:Choice Requires="wps">
+            <w:drawing>
+              <wp:anchor distT="0" distB="0" distL="114300" distR="114300" simplePos="0" relativeHeight="251705344" behindDoc="0" locked="0" layoutInCell="1" allowOverlap="1" wp14:anchorId="74B2D054" wp14:editId="0AEF261F">
+                <wp:simplePos x="0" y="0"/>
+                <wp:positionH relativeFrom="column">
+                  <wp:posOffset>958850</wp:posOffset>
+                </wp:positionH>
+                <wp:positionV relativeFrom="paragraph">
+                  <wp:posOffset>352269</wp:posOffset>
+                </wp:positionV>
+                <wp:extent cx="2360951" cy="592111"/>
+                <wp:effectExtent l="0" t="50800" r="0" b="30480"/>
+                <wp:wrapNone/>
+                <wp:docPr id="29" name="Straight Arrow Connector 29"/>
+                <wp:cNvGraphicFramePr/>
+                <a:graphic xmlns:a="http://schemas.openxmlformats.org/drawingml/2006/main">
+                  <a:graphicData uri="http://schemas.microsoft.com/office/word/2010/wordprocessingShape">
+                    <wps:wsp>
+                      <wps:cNvCnPr/>
+                      <wps:spPr>
+                        <a:xfrm flipV="1">
+                          <a:off x="0" y="0"/>
+                          <a:ext cx="2360951" cy="592111"/>
+                        </a:xfrm>
+                        <a:prstGeom prst="straightConnector1">
+                          <a:avLst/>
+                        </a:prstGeom>
+                        <a:ln w="38100">
+                          <a:solidFill>
+                            <a:srgbClr val="FF0000"/>
+                          </a:solidFill>
+                          <a:tailEnd type="triangle"/>
+                        </a:ln>
+                      </wps:spPr>
+                      <wps:style>
+                        <a:lnRef idx="1">
+                          <a:schemeClr val="accent1"/>
+                        </a:lnRef>
+                        <a:fillRef idx="0">
+                          <a:schemeClr val="accent1"/>
+                        </a:fillRef>
+                        <a:effectRef idx="0">
+                          <a:schemeClr val="accent1"/>
+                        </a:effectRef>
+                        <a:fontRef idx="minor">
+                          <a:schemeClr val="tx1"/>
+                        </a:fontRef>
+                      </wps:style>
+                      <wps:bodyPr/>
+                    </wps:wsp>
+                  </a:graphicData>
+                </a:graphic>
+                <wp14:sizeRelH relativeFrom="margin">
+                  <wp14:pctWidth>0</wp14:pctWidth>
+                </wp14:sizeRelH>
+                <wp14:sizeRelV relativeFrom="margin">
+                  <wp14:pctHeight>0</wp14:pctHeight>
+                </wp14:sizeRelV>
+              </wp:anchor>
+            </w:drawing>
+          </mc:Choice>
+          <mc:Fallback>
+            <w:pict>
+              <v:shape w14:anchorId="7A725DF5" id="Straight Arrow Connector 29" o:spid="_x0000_s1026" type="#_x0000_t32" style="position:absolute;margin-left:75.5pt;margin-top:27.75pt;width:185.9pt;height:46.6pt;flip:y;z-index:251705344;visibility:visible;mso-wrap-style:square;mso-width-percent:0;mso-height-percent:0;mso-wrap-distance-left:9pt;mso-wrap-distance-top:0;mso-wrap-distance-right:9pt;mso-wrap-distance-bottom:0;mso-position-horizontal:absolute;mso-position-horizontal-relative:text;mso-position-vertical:absolute;mso-position-vertical-relative:text;mso-width-percent:0;mso-height-percent:0;mso-width-relative:margin;mso-height-relative:margin" o:gfxdata="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" strokecolor="red" strokeweight="3pt">
+                <v:stroke endarrow="block" joinstyle="miter"/>
+              </v:shape>
+            </w:pict>
+          </mc:Fallback>
+        </mc:AlternateContent>
+      </w:r>
+      <w:r>
+        <w:rPr>
+          <w:noProof/>
+        </w:rPr>
+        <mc:AlternateContent>
+          <mc:Choice Requires="wps">
+            <w:drawing>
+              <wp:anchor distT="0" distB="0" distL="114300" distR="114300" simplePos="0" relativeHeight="251699200" behindDoc="0" locked="0" layoutInCell="1" allowOverlap="1" wp14:anchorId="6D52D11A" wp14:editId="1D2CD160">
+                <wp:simplePos x="0" y="0"/>
+                <wp:positionH relativeFrom="column">
+                  <wp:posOffset>3315325</wp:posOffset>
+                </wp:positionH>
+                <wp:positionV relativeFrom="paragraph">
+                  <wp:posOffset>212256</wp:posOffset>
+                </wp:positionV>
+                <wp:extent cx="959370" cy="277318"/>
+                <wp:effectExtent l="12700" t="12700" r="31750" b="27940"/>
+                <wp:wrapNone/>
+                <wp:docPr id="17" name="Rectangle 17"/>
+                <wp:cNvGraphicFramePr/>
+                <a:graphic xmlns:a="http://schemas.openxmlformats.org/drawingml/2006/main">
+                  <a:graphicData uri="http://schemas.microsoft.com/office/word/2010/wordprocessingShape">
+                    <wps:wsp>
+                      <wps:cNvSpPr/>
+                      <wps:spPr>
+                        <a:xfrm>
+                          <a:off x="0" y="0"/>
+                          <a:ext cx="959370" cy="277318"/>
+                        </a:xfrm>
+                        <a:prstGeom prst="rect">
+                          <a:avLst/>
+                        </a:prstGeom>
+                        <a:noFill/>
+                        <a:ln w="38100">
+                          <a:solidFill>
+                            <a:srgbClr val="FF0000"/>
+                          </a:solidFill>
+                        </a:ln>
+                      </wps:spPr>
+                      <wps:style>
+                        <a:lnRef idx="2">
+                          <a:schemeClr val="accent1">
+                            <a:shade val="50000"/>
+                          </a:schemeClr>
+                        </a:lnRef>
+                        <a:fillRef idx="1">
+                          <a:schemeClr val="accent1"/>
+                        </a:fillRef>
+                        <a:effectRef idx="0">
+                          <a:schemeClr val="accent1"/>
+                        </a:effectRef>
+                        <a:fontRef idx="minor">
+                          <a:schemeClr val="lt1"/>
+                        </a:fontRef>
+                      </wps:style>
+                      <wps:bodyPr rot="0" spcFirstLastPara="0" vertOverflow="overflow" horzOverflow="overflow" vert="horz" wrap="square" lIns="91440" tIns="45720" rIns="91440" bIns="45720" numCol="1" spcCol="0" rtlCol="0" fromWordArt="0" anchor="ctr" anchorCtr="0" forceAA="0" compatLnSpc="1">
+                        <a:prstTxWarp prst="textNoShape">
+                          <a:avLst/>
+                        </a:prstTxWarp>
+                        <a:noAutofit/>
+                      </wps:bodyPr>
+                    </wps:wsp>
+                  </a:graphicData>
+                </a:graphic>
+                <wp14:sizeRelH relativeFrom="margin">
+                  <wp14:pctWidth>0</wp14:pctWidth>
+                </wp14:sizeRelH>
+                <wp14:sizeRelV relativeFrom="margin">
+                  <wp14:pctHeight>0</wp14:pctHeight>
+                </wp14:sizeRelV>
+              </wp:anchor>
+            </w:drawing>
+          </mc:Choice>
+          <mc:Fallback>
+            <w:pict>
+              <v:rect w14:anchorId="7F095DFA" id="Rectangle 17" o:spid="_x0000_s1026" style="position:absolute;margin-left:261.05pt;margin-top:16.7pt;width:75.55pt;height:21.85pt;z-index:251699200;visibility:visible;mso-wrap-style:square;mso-width-percent:0;mso-height-percent:0;mso-wrap-distance-left:9pt;mso-wrap-distance-top:0;mso-wrap-distance-right:9pt;mso-wrap-distance-bottom:0;mso-position-horizontal:absolute;mso-position-horizontal-relative:text;mso-position-vertical:absolute;mso-position-vertical-relative:text;mso-width-percent:0;mso-height-percent:0;mso-width-relative:margin;mso-height-relative:margin;v-text-anchor:middle" o:gfxdata="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" filled="f" strokecolor="red" strokeweight="3pt"/>
+            </w:pict>
+          </mc:Fallback>
+        </mc:AlternateContent>
+      </w:r>
+      <w:r>
+        <w:rPr>
+          <w:noProof/>
+        </w:rPr>
+        <mc:AlternateContent>
+          <mc:Choice Requires="wps">
+            <w:drawing>
+              <wp:anchor distT="0" distB="0" distL="114300" distR="114300" simplePos="0" relativeHeight="251697152" behindDoc="0" locked="0" layoutInCell="1" allowOverlap="1" wp14:anchorId="5D23FE92" wp14:editId="48EA03E0">
+                <wp:simplePos x="0" y="0"/>
+                <wp:positionH relativeFrom="column">
+                  <wp:posOffset>0</wp:posOffset>
+                </wp:positionH>
+                <wp:positionV relativeFrom="paragraph">
+                  <wp:posOffset>831735</wp:posOffset>
+                </wp:positionV>
+                <wp:extent cx="959370" cy="277318"/>
+                <wp:effectExtent l="12700" t="12700" r="31750" b="27940"/>
+                <wp:wrapNone/>
+                <wp:docPr id="14" name="Rectangle 14"/>
+                <wp:cNvGraphicFramePr/>
+                <a:graphic xmlns:a="http://schemas.openxmlformats.org/drawingml/2006/main">
+                  <a:graphicData uri="http://schemas.microsoft.com/office/word/2010/wordprocessingShape">
+                    <wps:wsp>
+                      <wps:cNvSpPr/>
+                      <wps:spPr>
+                        <a:xfrm>
+                          <a:off x="0" y="0"/>
+                          <a:ext cx="959370" cy="277318"/>
+                        </a:xfrm>
+                        <a:prstGeom prst="rect">
+                          <a:avLst/>
+                        </a:prstGeom>
+                        <a:noFill/>
+                        <a:ln w="38100">
+                          <a:solidFill>
+                            <a:srgbClr val="FF0000"/>
+                          </a:solidFill>
+                        </a:ln>
+                      </wps:spPr>
+                      <wps:style>
+                        <a:lnRef idx="2">
+                          <a:schemeClr val="accent1">
+                            <a:shade val="50000"/>
+                          </a:schemeClr>
+                        </a:lnRef>
+                        <a:fillRef idx="1">
+                          <a:schemeClr val="accent1"/>
+                        </a:fillRef>
+                        <a:effectRef idx="0">
+                          <a:schemeClr val="accent1"/>
+                        </a:effectRef>
+                        <a:fontRef idx="minor">
+                          <a:schemeClr val="lt1"/>
+                        </a:fontRef>
+                      </wps:style>
+                      <wps:bodyPr rot="0" spcFirstLastPara="0" vertOverflow="overflow" horzOverflow="overflow" vert="horz" wrap="square" lIns="91440" tIns="45720" rIns="91440" bIns="45720" numCol="1" spcCol="0" rtlCol="0" fromWordArt="0" anchor="ctr" anchorCtr="0" forceAA="0" compatLnSpc="1">
+                        <a:prstTxWarp prst="textNoShape">
+                          <a:avLst/>
+                        </a:prstTxWarp>
+                        <a:noAutofit/>
+                      </wps:bodyPr>
+                    </wps:wsp>
+                  </a:graphicData>
+                </a:graphic>
+                <wp14:sizeRelH relativeFrom="margin">
+                  <wp14:pctWidth>0</wp14:pctWidth>
+                </wp14:sizeRelH>
+                <wp14:sizeRelV relativeFrom="margin">
+                  <wp14:pctHeight>0</wp14:pctHeight>
+                </wp14:sizeRelV>
+              </wp:anchor>
+            </w:drawing>
+          </mc:Choice>
+          <mc:Fallback>
+            <w:pict>
+              <v:rect w14:anchorId="73E8F139" id="Rectangle 14" o:spid="_x0000_s1026" style="position:absolute;margin-left:0;margin-top:65.5pt;width:75.55pt;height:21.85pt;z-index:251697152;visibility:visible;mso-wrap-style:square;mso-width-percent:0;mso-height-percent:0;mso-wrap-distance-left:9pt;mso-wrap-distance-top:0;mso-wrap-distance-right:9pt;mso-wrap-distance-bottom:0;mso-position-horizontal:absolute;mso-position-horizontal-relative:text;mso-position-vertical:absolute;mso-position-vertical-relative:text;mso-width-percent:0;mso-height-percent:0;mso-width-relative:margin;mso-height-relative:margin;v-text-anchor:middle" o:gfxdata="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" filled="f" strokecolor="red" strokeweight="3pt"/>
+            </w:pict>
+          </mc:Fallback>
+        </mc:AlternateContent>
+      </w:r>
+      <w:r>
+        <w:drawing>
+          <wp:inline distT="0" distB="0" distL="0" distR="0" wp14:anchorId="67177167" wp14:editId="4BFF2959">
+            <wp:extent cx="5943600" cy="2275840"/>
+            <wp:effectExtent l="0" t="0" r="1905" b="0"/>
+            <wp:docPr id="10" name="Picture 10"/>
+            <wp:cNvGraphicFramePr>
+              <a:graphicFrameLocks xmlns:a="http://schemas.openxmlformats.org/drawingml/2006/main" noChangeAspect="1"/>
+            </wp:cNvGraphicFramePr>
+            <a:graphic xmlns:a="http://schemas.openxmlformats.org/drawingml/2006/main">
+              <a:graphicData uri="http://schemas.openxmlformats.org/drawingml/2006/picture">
+                <pic:pic xmlns:pic="http://schemas.openxmlformats.org/drawingml/2006/picture">
+                  <pic:nvPicPr>
+                    <pic:cNvPr id="1" name=""/>
+                    <pic:cNvPicPr/>
+                  </pic:nvPicPr>
+                  <pic:blipFill>
+                    <a:blip r:embed="rId22"/>
+                    <a:stretch>
+                      <a:fillRect/>
+                    </a:stretch>
+                  </pic:blipFill>
+                  <pic:spPr>
+                    <a:xfrm>
+                      <a:off x="0" y="0"/>
+                      <a:ext cx="5943600" cy="2275840"/>
+                    </a:xfrm>
+                    <a:prstGeom prst="rect">
+                      <a:avLst/>
+                    </a:prstGeom>
+                  </pic:spPr>
+                </pic:pic>
+              </a:graphicData>
+            </a:graphic>
+          </wp:inline>
+        </w:drawing>
+      </w:r>
+    </w:p>
+    <w:p>
+      <w:r>
+        <w:t xml:space="preserve"> </w:t>
+      </w:r>
+    </w:p>
+    <w:p/>
+    <w:p>
+      <w:r>
+        <w:rPr>
+          <w:noProof/>
+        </w:rPr>
+        <mc:AlternateContent>
+          <mc:Choice Requires="wps">
+            <w:drawing>
+              <wp:anchor distT="0" distB="0" distL="114300" distR="114300" simplePos="0" relativeHeight="251711488" behindDoc="0" locked="0" layoutInCell="1" allowOverlap="1" wp14:anchorId="576AC7E5" wp14:editId="368390A2">
+                <wp:simplePos x="0" y="0"/>
+                <wp:positionH relativeFrom="column">
+                  <wp:posOffset>712032</wp:posOffset>
+                </wp:positionH>
+                <wp:positionV relativeFrom="paragraph">
+                  <wp:posOffset>852252</wp:posOffset>
+                </wp:positionV>
+                <wp:extent cx="246817" cy="172387"/>
+                <wp:effectExtent l="25400" t="25400" r="20320" b="31115"/>
+                <wp:wrapNone/>
+                <wp:docPr id="48" name="Straight Arrow Connector 48"/>
+                <wp:cNvGraphicFramePr/>
+                <a:graphic xmlns:a="http://schemas.openxmlformats.org/drawingml/2006/main">
+                  <a:graphicData uri="http://schemas.microsoft.com/office/word/2010/wordprocessingShape">
+                    <wps:wsp>
+                      <wps:cNvCnPr/>
+                      <wps:spPr>
+                        <a:xfrm flipH="1" flipV="1">
+                          <a:off x="0" y="0"/>
+                          <a:ext cx="246817" cy="172387"/>
+                        </a:xfrm>
+                        <a:prstGeom prst="straightConnector1">
+                          <a:avLst/>
+                        </a:prstGeom>
+                        <a:ln w="38100">
+                          <a:solidFill>
+                            <a:srgbClr val="FF0000"/>
+                          </a:solidFill>
+                          <a:tailEnd type="triangle"/>
+                        </a:ln>
+                      </wps:spPr>
+                      <wps:style>
+                        <a:lnRef idx="1">
+                          <a:schemeClr val="accent1"/>
+                        </a:lnRef>
+                        <a:fillRef idx="0">
+                          <a:schemeClr val="accent1"/>
+                        </a:fillRef>
+                        <a:effectRef idx="0">
+                          <a:schemeClr val="accent1"/>
+                        </a:effectRef>
+                        <a:fontRef idx="minor">
+                          <a:schemeClr val="tx1"/>
+                        </a:fontRef>
+                      </wps:style>
+                      <wps:bodyPr/>
+                    </wps:wsp>
+                  </a:graphicData>
+                </a:graphic>
+                <wp14:sizeRelH relativeFrom="margin">
+                  <wp14:pctWidth>0</wp14:pctWidth>
+                </wp14:sizeRelH>
+                <wp14:sizeRelV relativeFrom="margin">
+                  <wp14:pctHeight>0</wp14:pctHeight>
+                </wp14:sizeRelV>
+              </wp:anchor>
+            </w:drawing>
+          </mc:Choice>
+          <mc:Fallback>
+            <w:pict>
+              <v:shape w14:anchorId="3E2276A8" id="Straight Arrow Connector 48" o:spid="_x0000_s1026" type="#_x0000_t32" style="position:absolute;margin-left:56.05pt;margin-top:67.1pt;width:19.45pt;height:13.55pt;flip:x y;z-index:251711488;visibility:visible;mso-wrap-style:square;mso-width-percent:0;mso-height-percent:0;mso-wrap-distance-left:9pt;mso-wrap-distance-top:0;mso-wrap-distance-right:9pt;mso-wrap-distance-bottom:0;mso-position-horizontal:absolute;mso-position-horizontal-relative:text;mso-position-vertical:absolute;mso-position-vertical-relative:text;mso-width-percent:0;mso-height-percent:0;mso-width-relative:margin;mso-height-relative:margin" o:gfxdata="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" strokecolor="red" strokeweight="3pt">
+                <v:stroke endarrow="block" joinstyle="miter"/>
+              </v:shape>
+            </w:pict>
+          </mc:Fallback>
+        </mc:AlternateContent>
+      </w:r>
+      <w:r>
+        <w:rPr>
+          <w:noProof/>
+        </w:rPr>
+        <mc:AlternateContent>
+          <mc:Choice Requires="wps">
+            <w:drawing>
+              <wp:anchor distT="0" distB="0" distL="114300" distR="114300" simplePos="0" relativeHeight="251709440" behindDoc="0" locked="0" layoutInCell="1" allowOverlap="1" wp14:anchorId="7B0B2768" wp14:editId="75F3C088">
+                <wp:simplePos x="0" y="0"/>
+                <wp:positionH relativeFrom="column">
+                  <wp:posOffset>52736</wp:posOffset>
+                </wp:positionH>
+                <wp:positionV relativeFrom="paragraph">
+                  <wp:posOffset>709295</wp:posOffset>
+                </wp:positionV>
+                <wp:extent cx="659568" cy="276860"/>
+                <wp:effectExtent l="12700" t="12700" r="26670" b="27940"/>
+                <wp:wrapNone/>
+                <wp:docPr id="47" name="Rectangle 47"/>
+                <wp:cNvGraphicFramePr/>
+                <a:graphic xmlns:a="http://schemas.openxmlformats.org/drawingml/2006/main">
+                  <a:graphicData uri="http://schemas.microsoft.com/office/word/2010/wordprocessingShape">
+                    <wps:wsp>
+                      <wps:cNvSpPr/>
+                      <wps:spPr>
+                        <a:xfrm>
+                          <a:off x="0" y="0"/>
+                          <a:ext cx="659568" cy="276860"/>
+                        </a:xfrm>
+                        <a:prstGeom prst="rect">
+                          <a:avLst/>
+                        </a:prstGeom>
+                        <a:noFill/>
+                        <a:ln w="38100">
+                          <a:solidFill>
+                            <a:srgbClr val="FF0000"/>
+                          </a:solidFill>
+                        </a:ln>
+                      </wps:spPr>
+                      <wps:style>
+                        <a:lnRef idx="2">
+                          <a:schemeClr val="accent1">
+                            <a:shade val="50000"/>
+                          </a:schemeClr>
+                        </a:lnRef>
+                        <a:fillRef idx="1">
+                          <a:schemeClr val="accent1"/>
+                        </a:fillRef>
+                        <a:effectRef idx="0">
+                          <a:schemeClr val="accent1"/>
+                        </a:effectRef>
+                        <a:fontRef idx="minor">
+                          <a:schemeClr val="lt1"/>
+                        </a:fontRef>
+                      </wps:style>
+                      <wps:bodyPr rot="0" spcFirstLastPara="0" vertOverflow="overflow" horzOverflow="overflow" vert="horz" wrap="square" lIns="91440" tIns="45720" rIns="91440" bIns="45720" numCol="1" spcCol="0" rtlCol="0" fromWordArt="0" anchor="ctr" anchorCtr="0" forceAA="0" compatLnSpc="1">
+                        <a:prstTxWarp prst="textNoShape">
+                          <a:avLst/>
+                        </a:prstTxWarp>
+                        <a:noAutofit/>
+                      </wps:bodyPr>
+                    </wps:wsp>
+                  </a:graphicData>
+                </a:graphic>
+                <wp14:sizeRelH relativeFrom="margin">
+                  <wp14:pctWidth>0</wp14:pctWidth>
+                </wp14:sizeRelH>
+                <wp14:sizeRelV relativeFrom="margin">
+                  <wp14:pctHeight>0</wp14:pctHeight>
+                </wp14:sizeRelV>
+              </wp:anchor>
+            </w:drawing>
+          </mc:Choice>
+          <mc:Fallback>
+            <w:pict>
+              <v:rect w14:anchorId="0418E416" id="Rectangle 47" o:spid="_x0000_s1026" style="position:absolute;margin-left:4.15pt;margin-top:55.85pt;width:51.95pt;height:21.8pt;z-index:251709440;visibility:visible;mso-wrap-style:square;mso-width-percent:0;mso-height-percent:0;mso-wrap-distance-left:9pt;mso-wrap-distance-top:0;mso-wrap-distance-right:9pt;mso-wrap-distance-bottom:0;mso-position-horizontal:absolute;mso-position-horizontal-relative:text;mso-position-vertical:absolute;mso-position-vertical-relative:text;mso-width-percent:0;mso-height-percent:0;mso-width-relative:margin;mso-height-relative:margin;v-text-anchor:middle" o:gfxdata="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" filled="f" strokecolor="red" strokeweight="3pt"/>
+            </w:pict>
+          </mc:Fallback>
+        </mc:AlternateContent>
+      </w:r>
+      <w:r>
+        <w:rPr>
+          <w:noProof/>
+        </w:rPr>
+        <mc:AlternateContent>
+          <mc:Choice Requires="wps">
+            <w:drawing>
+              <wp:anchor distT="0" distB="0" distL="114300" distR="114300" simplePos="0" relativeHeight="251707392" behindDoc="0" locked="0" layoutInCell="1" allowOverlap="1" wp14:anchorId="423D6B1C" wp14:editId="4942E23E">
+                <wp:simplePos x="0" y="0"/>
+                <wp:positionH relativeFrom="column">
+                  <wp:posOffset>959370</wp:posOffset>
+                </wp:positionH>
+                <wp:positionV relativeFrom="paragraph">
+                  <wp:posOffset>919709</wp:posOffset>
+                </wp:positionV>
+                <wp:extent cx="742014" cy="232348"/>
+                <wp:effectExtent l="12700" t="12700" r="20320" b="22225"/>
+                <wp:wrapNone/>
+                <wp:docPr id="31" name="Rectangle 31"/>
+                <wp:cNvGraphicFramePr/>
+                <a:graphic xmlns:a="http://schemas.openxmlformats.org/drawingml/2006/main">
+                  <a:graphicData uri="http://schemas.microsoft.com/office/word/2010/wordprocessingShape">
+                    <wps:wsp>
+                      <wps:cNvSpPr/>
+                      <wps:spPr>
+                        <a:xfrm>
+                          <a:off x="0" y="0"/>
+                          <a:ext cx="742014" cy="232348"/>
+                        </a:xfrm>
+                        <a:prstGeom prst="rect">
+                          <a:avLst/>
+                        </a:prstGeom>
+                        <a:noFill/>
+                        <a:ln w="38100">
+                          <a:solidFill>
+                            <a:srgbClr val="FF0000"/>
+                          </a:solidFill>
+                        </a:ln>
+                      </wps:spPr>
+                      <wps:style>
+                        <a:lnRef idx="2">
+                          <a:schemeClr val="accent1">
+                            <a:shade val="50000"/>
+                          </a:schemeClr>
+                        </a:lnRef>
+                        <a:fillRef idx="1">
+                          <a:schemeClr val="accent1"/>
+                        </a:fillRef>
+                        <a:effectRef idx="0">
+                          <a:schemeClr val="accent1"/>
+                        </a:effectRef>
+                        <a:fontRef idx="minor">
+                          <a:schemeClr val="lt1"/>
+                        </a:fontRef>
+                      </wps:style>
+                      <wps:bodyPr rot="0" spcFirstLastPara="0" vertOverflow="overflow" horzOverflow="overflow" vert="horz" wrap="square" lIns="91440" tIns="45720" rIns="91440" bIns="45720" numCol="1" spcCol="0" rtlCol="0" fromWordArt="0" anchor="ctr" anchorCtr="0" forceAA="0" compatLnSpc="1">
+                        <a:prstTxWarp prst="textNoShape">
+                          <a:avLst/>
+                        </a:prstTxWarp>
+                        <a:noAutofit/>
+                      </wps:bodyPr>
+                    </wps:wsp>
+                  </a:graphicData>
+                </a:graphic>
+                <wp14:sizeRelH relativeFrom="margin">
+                  <wp14:pctWidth>0</wp14:pctWidth>
+                </wp14:sizeRelH>
+                <wp14:sizeRelV relativeFrom="margin">
+                  <wp14:pctHeight>0</wp14:pctHeight>
+                </wp14:sizeRelV>
+              </wp:anchor>
+            </w:drawing>
+          </mc:Choice>
+          <mc:Fallback>
+            <w:pict>
+              <v:rect w14:anchorId="4C7B675D" id="Rectangle 31" o:spid="_x0000_s1026" style="position:absolute;margin-left:75.55pt;margin-top:72.4pt;width:58.45pt;height:18.3pt;z-index:251707392;visibility:visible;mso-wrap-style:square;mso-width-percent:0;mso-height-percent:0;mso-wrap-distance-left:9pt;mso-wrap-distance-top:0;mso-wrap-distance-right:9pt;mso-wrap-distance-bottom:0;mso-position-horizontal:absolute;mso-position-horizontal-relative:text;mso-position-vertical:absolute;mso-position-vertical-relative:text;mso-width-percent:0;mso-height-percent:0;mso-width-relative:margin;mso-height-relative:margin;v-text-anchor:middle" o:gfxdata="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" filled="f" strokecolor="red" strokeweight="3pt"/>
+            </w:pict>
+          </mc:Fallback>
+        </mc:AlternateContent>
+      </w:r>
+      <w:r>
+        <w:drawing>
+          <wp:inline distT="0" distB="0" distL="0" distR="0" wp14:anchorId="7EE1F2F9" wp14:editId="54477CDB">
+            <wp:extent cx="5943600" cy="1788795"/>
+            <wp:effectExtent l="0" t="0" r="0" b="1905"/>
+            <wp:docPr id="33" name="Picture 33"/>
             <wp:cNvGraphicFramePr>
               <a:graphicFrameLocks xmlns:a="http://schemas.openxmlformats.org/drawingml/2006/main" noChangeAspect="1"/>
             </wp:cNvGraphicFramePr>
@@ -2516,7 +3375,7 @@
                   <pic:spPr>
                     <a:xfrm>
                       <a:off x="0" y="0"/>
-                      <a:ext cx="5943600" cy="4444365"/>
+                      <a:ext cx="5943600" cy="1788795"/>
                     </a:xfrm>
                     <a:prstGeom prst="rect">
                       <a:avLst/>
@@ -2530,14 +3389,125 @@
       </w:r>
     </w:p>
     <w:p/>
-    <w:p>
-      <w:r>
+    <w:p/>
+    <w:p>
+      <w:r>
+        <w:t xml:space="preserve">Head back to the function and edit the file by following the instructions in the code. </w:t>
+      </w:r>
+    </w:p>
+    <w:p>
+      <w:r>
+        <w:t>You will need the following information:</w:t>
+      </w:r>
+    </w:p>
+    <w:p>
+      <w:r>
+        <w:t>Application ID</w:t>
+      </w:r>
+    </w:p>
+    <w:p>
+      <w:r>
+        <w:t>Access Key</w:t>
+      </w:r>
+    </w:p>
+    <w:p>
+      <w:r>
+        <w:t>Directory ID</w:t>
+      </w:r>
+    </w:p>
+    <w:p>
+      <w:r>
+        <w:t>Azure Subscription ID</w:t>
+      </w:r>
+    </w:p>
+    <w:p>
+      <w:r>
+        <w:rPr>
+          <w:noProof/>
+        </w:rPr>
         <w:lastRenderedPageBreak/>
+        <mc:AlternateContent>
+          <mc:Choice Requires="wps">
+            <w:drawing>
+              <wp:anchor distT="0" distB="0" distL="114300" distR="114300" simplePos="0" relativeHeight="251713536" behindDoc="0" locked="0" layoutInCell="1" allowOverlap="1" wp14:anchorId="341BAEA7" wp14:editId="250816A9">
+                <wp:simplePos x="0" y="0"/>
+                <wp:positionH relativeFrom="column">
+                  <wp:posOffset>501629</wp:posOffset>
+                </wp:positionH>
+                <wp:positionV relativeFrom="paragraph">
+                  <wp:posOffset>554345</wp:posOffset>
+                </wp:positionV>
+                <wp:extent cx="2368446" cy="389745"/>
+                <wp:effectExtent l="12700" t="12700" r="19685" b="29845"/>
+                <wp:wrapNone/>
+                <wp:docPr id="51" name="Rectangle 51"/>
+                <wp:cNvGraphicFramePr/>
+                <a:graphic xmlns:a="http://schemas.openxmlformats.org/drawingml/2006/main">
+                  <a:graphicData uri="http://schemas.microsoft.com/office/word/2010/wordprocessingShape">
+                    <wps:wsp>
+                      <wps:cNvSpPr/>
+                      <wps:spPr>
+                        <a:xfrm>
+                          <a:off x="0" y="0"/>
+                          <a:ext cx="2368446" cy="389745"/>
+                        </a:xfrm>
+                        <a:prstGeom prst="rect">
+                          <a:avLst/>
+                        </a:prstGeom>
+                        <a:noFill/>
+                        <a:ln w="38100">
+                          <a:solidFill>
+                            <a:srgbClr val="FF0000"/>
+                          </a:solidFill>
+                        </a:ln>
+                      </wps:spPr>
+                      <wps:style>
+                        <a:lnRef idx="2">
+                          <a:schemeClr val="accent1">
+                            <a:shade val="50000"/>
+                          </a:schemeClr>
+                        </a:lnRef>
+                        <a:fillRef idx="1">
+                          <a:schemeClr val="accent1"/>
+                        </a:fillRef>
+                        <a:effectRef idx="0">
+                          <a:schemeClr val="accent1"/>
+                        </a:effectRef>
+                        <a:fontRef idx="minor">
+                          <a:schemeClr val="lt1"/>
+                        </a:fontRef>
+                      </wps:style>
+                      <wps:bodyPr rot="0" spcFirstLastPara="0" vertOverflow="overflow" horzOverflow="overflow" vert="horz" wrap="square" lIns="91440" tIns="45720" rIns="91440" bIns="45720" numCol="1" spcCol="0" rtlCol="0" fromWordArt="0" anchor="ctr" anchorCtr="0" forceAA="0" compatLnSpc="1">
+                        <a:prstTxWarp prst="textNoShape">
+                          <a:avLst/>
+                        </a:prstTxWarp>
+                        <a:noAutofit/>
+                      </wps:bodyPr>
+                    </wps:wsp>
+                  </a:graphicData>
+                </a:graphic>
+                <wp14:sizeRelH relativeFrom="margin">
+                  <wp14:pctWidth>0</wp14:pctWidth>
+                </wp14:sizeRelH>
+                <wp14:sizeRelV relativeFrom="margin">
+                  <wp14:pctHeight>0</wp14:pctHeight>
+                </wp14:sizeRelV>
+              </wp:anchor>
+            </w:drawing>
+          </mc:Choice>
+          <mc:Fallback>
+            <w:pict>
+              <v:rect w14:anchorId="4861CD8D" id="Rectangle 51" o:spid="_x0000_s1026" style="position:absolute;margin-left:39.5pt;margin-top:43.65pt;width:186.5pt;height:30.7pt;z-index:251713536;visibility:visible;mso-wrap-style:square;mso-width-percent:0;mso-height-percent:0;mso-wrap-distance-left:9pt;mso-wrap-distance-top:0;mso-wrap-distance-right:9pt;mso-wrap-distance-bottom:0;mso-position-horizontal:absolute;mso-position-horizontal-relative:text;mso-position-vertical:absolute;mso-position-vertical-relative:text;mso-width-percent:0;mso-height-percent:0;mso-width-relative:margin;mso-height-relative:margin;v-text-anchor:middle" o:gfxdata="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" filled="f" strokecolor="red" strokeweight="3pt"/>
+            </w:pict>
+          </mc:Fallback>
+        </mc:AlternateContent>
+      </w:r>
+      <w:r>
         <w:drawing>
-          <wp:inline distT="0" distB="0" distL="0" distR="0" wp14:anchorId="41C4834E" wp14:editId="2AEE260C">
-            <wp:extent cx="5943600" cy="4254500"/>
+          <wp:inline distT="0" distB="0" distL="0" distR="0" wp14:anchorId="5A2EBA18" wp14:editId="7DE78C81">
+            <wp:extent cx="5943600" cy="5922645"/>
             <wp:effectExtent l="0" t="0" r="0" b="0"/>
-            <wp:docPr id="35" name="Picture 35"/>
+            <wp:docPr id="50" name="Picture 50"/>
             <wp:cNvGraphicFramePr>
               <a:graphicFrameLocks xmlns:a="http://schemas.openxmlformats.org/drawingml/2006/main" noChangeAspect="1"/>
             </wp:cNvGraphicFramePr>
@@ -2557,7 +3527,7 @@
                   <pic:spPr>
                     <a:xfrm>
                       <a:off x="0" y="0"/>
-                      <a:ext cx="5943600" cy="4254500"/>
+                      <a:ext cx="5943600" cy="5922645"/>
                     </a:xfrm>
                     <a:prstGeom prst="rect">
                       <a:avLst/>
@@ -2571,32 +3541,107 @@
       </w:r>
     </w:p>
     <w:p/>
-    <w:p>
-      <w:r>
-        <w:t>Once signed in and Authorized, you can select the GitHub repo where your code has been modified.</w:t>
-      </w:r>
-    </w:p>
-    <w:p>
-      <w:r>
-        <w:t>Select the appropriate repo and branch. You can leave the Performance Test option un</w:t>
-      </w:r>
-      <w:r>
-        <w:t>-</w:t>
-      </w:r>
-      <w:r>
-        <w:t>configured.</w:t>
-      </w:r>
-    </w:p>
-    <w:p/>
-    <w:p/>
-    <w:p>
-      <w:r>
+    <w:p/>
+    <w:p/>
+    <w:p>
+      <w:r>
+        <w:t>Save the file. At this point</w:t>
+      </w:r>
+      <w:r>
+        <w:t xml:space="preserve"> you can choose to run the file and test for correct functionality</w:t>
+      </w:r>
+      <w:r>
+        <w:t>.</w:t>
+      </w:r>
+    </w:p>
+    <w:p>
+      <w:r>
+        <w:rPr>
+          <w:noProof/>
+        </w:rPr>
         <w:lastRenderedPageBreak/>
+        <mc:AlternateContent>
+          <mc:Choice Requires="wps">
+            <w:drawing>
+              <wp:anchor distT="0" distB="0" distL="114300" distR="114300" simplePos="0" relativeHeight="251719680" behindDoc="0" locked="0" layoutInCell="1" allowOverlap="1" wp14:anchorId="1F294D8E" wp14:editId="0E910C44">
+                <wp:simplePos x="0" y="0"/>
+                <wp:positionH relativeFrom="column">
+                  <wp:posOffset>1364105</wp:posOffset>
+                </wp:positionH>
+                <wp:positionV relativeFrom="paragraph">
+                  <wp:posOffset>159531</wp:posOffset>
+                </wp:positionV>
+                <wp:extent cx="1011836" cy="307298"/>
+                <wp:effectExtent l="12700" t="12700" r="29845" b="23495"/>
+                <wp:wrapNone/>
+                <wp:docPr id="58" name="Rectangle 58"/>
+                <wp:cNvGraphicFramePr/>
+                <a:graphic xmlns:a="http://schemas.openxmlformats.org/drawingml/2006/main">
+                  <a:graphicData uri="http://schemas.microsoft.com/office/word/2010/wordprocessingShape">
+                    <wps:wsp>
+                      <wps:cNvSpPr/>
+                      <wps:spPr>
+                        <a:xfrm>
+                          <a:off x="0" y="0"/>
+                          <a:ext cx="1011836" cy="307298"/>
+                        </a:xfrm>
+                        <a:prstGeom prst="rect">
+                          <a:avLst/>
+                        </a:prstGeom>
+                        <a:noFill/>
+                        <a:ln w="38100">
+                          <a:solidFill>
+                            <a:srgbClr val="FF0000"/>
+                          </a:solidFill>
+                        </a:ln>
+                      </wps:spPr>
+                      <wps:style>
+                        <a:lnRef idx="2">
+                          <a:schemeClr val="accent1">
+                            <a:shade val="50000"/>
+                          </a:schemeClr>
+                        </a:lnRef>
+                        <a:fillRef idx="1">
+                          <a:schemeClr val="accent1"/>
+                        </a:fillRef>
+                        <a:effectRef idx="0">
+                          <a:schemeClr val="accent1"/>
+                        </a:effectRef>
+                        <a:fontRef idx="minor">
+                          <a:schemeClr val="lt1"/>
+                        </a:fontRef>
+                      </wps:style>
+                      <wps:bodyPr rot="0" spcFirstLastPara="0" vertOverflow="overflow" horzOverflow="overflow" vert="horz" wrap="square" lIns="91440" tIns="45720" rIns="91440" bIns="45720" numCol="1" spcCol="0" rtlCol="0" fromWordArt="0" anchor="ctr" anchorCtr="0" forceAA="0" compatLnSpc="1">
+                        <a:prstTxWarp prst="textNoShape">
+                          <a:avLst/>
+                        </a:prstTxWarp>
+                        <a:noAutofit/>
+                      </wps:bodyPr>
+                    </wps:wsp>
+                  </a:graphicData>
+                </a:graphic>
+                <wp14:sizeRelH relativeFrom="margin">
+                  <wp14:pctWidth>0</wp14:pctWidth>
+                </wp14:sizeRelH>
+                <wp14:sizeRelV relativeFrom="margin">
+                  <wp14:pctHeight>0</wp14:pctHeight>
+                </wp14:sizeRelV>
+              </wp:anchor>
+            </w:drawing>
+          </mc:Choice>
+          <mc:Fallback>
+            <w:pict>
+              <v:rect w14:anchorId="3B9B081B" id="Rectangle 58" o:spid="_x0000_s1026" style="position:absolute;margin-left:107.4pt;margin-top:12.55pt;width:79.65pt;height:24.2pt;z-index:251719680;visibility:visible;mso-wrap-style:square;mso-width-percent:0;mso-height-percent:0;mso-wrap-distance-left:9pt;mso-wrap-distance-top:0;mso-wrap-distance-right:9pt;mso-wrap-distance-bottom:0;mso-position-horizontal:absolute;mso-position-horizontal-relative:text;mso-position-vertical:absolute;mso-position-vertical-relative:text;mso-width-percent:0;mso-height-percent:0;mso-width-relative:margin;mso-height-relative:margin;v-text-anchor:middle" o:gfxdata="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" filled="f" strokecolor="red" strokeweight="3pt"/>
+            </w:pict>
+          </mc:Fallback>
+        </mc:AlternateContent>
+      </w:r>
+      <w:r>
         <w:drawing>
-          <wp:inline distT="0" distB="0" distL="0" distR="0" wp14:anchorId="612012C0" wp14:editId="00950698">
-            <wp:extent cx="5943600" cy="4488815"/>
-            <wp:effectExtent l="0" t="0" r="0" b="0"/>
-            <wp:docPr id="41" name="Picture 41"/>
+          <wp:inline distT="0" distB="0" distL="0" distR="0" wp14:anchorId="50F70C48" wp14:editId="309F0F82">
+            <wp:extent cx="5943600" cy="5036185"/>
+            <wp:effectExtent l="0" t="0" r="0" b="5715"/>
+            <wp:docPr id="56" name="Picture 56"/>
             <wp:cNvGraphicFramePr>
               <a:graphicFrameLocks xmlns:a="http://schemas.openxmlformats.org/drawingml/2006/main" noChangeAspect="1"/>
             </wp:cNvGraphicFramePr>
@@ -2616,7 +3661,7 @@
                   <pic:spPr>
                     <a:xfrm>
                       <a:off x="0" y="0"/>
-                      <a:ext cx="5943600" cy="4488815"/>
+                      <a:ext cx="5943600" cy="5036185"/>
                     </a:xfrm>
                     <a:prstGeom prst="rect">
                       <a:avLst/>
@@ -2632,16 +3677,14 @@
     <w:p/>
     <w:p>
       <w:r>
-        <w:t>Once setup, the code is automatically pulled from GitHub and deployed.</w:t>
-      </w:r>
-    </w:p>
-    <w:p>
-      <w:r>
+        <w:rPr>
+          <w:noProof/>
+        </w:rPr>
         <w:drawing>
-          <wp:inline distT="0" distB="0" distL="0" distR="0" wp14:anchorId="519C7BE6" wp14:editId="658159F5">
-            <wp:extent cx="5943600" cy="2537460"/>
-            <wp:effectExtent l="0" t="0" r="0" b="2540"/>
-            <wp:docPr id="42" name="Picture 42"/>
+          <wp:inline distT="0" distB="0" distL="0" distR="0" wp14:anchorId="4DD86845" wp14:editId="02250353">
+            <wp:extent cx="5943600" cy="1609090"/>
+            <wp:effectExtent l="0" t="0" r="0" b="3810"/>
+            <wp:docPr id="44" name="Picture 44"/>
             <wp:cNvGraphicFramePr>
               <a:graphicFrameLocks xmlns:a="http://schemas.openxmlformats.org/drawingml/2006/main" noChangeAspect="1"/>
             </wp:cNvGraphicFramePr>
@@ -2661,7 +3704,7 @@
                   <pic:spPr>
                     <a:xfrm>
                       <a:off x="0" y="0"/>
-                      <a:ext cx="5943600" cy="2537460"/>
+                      <a:ext cx="5943600" cy="1609090"/>
                     </a:xfrm>
                     <a:prstGeom prst="rect">
                       <a:avLst/>
@@ -2674,27 +3717,136 @@
         </w:drawing>
       </w:r>
     </w:p>
-    <w:p/>
-    <w:p>
-      <w:r>
-        <w:t xml:space="preserve">You can </w:t>
-      </w:r>
-      <w:r>
-        <w:t xml:space="preserve">now </w:t>
-      </w:r>
-      <w:r>
-        <w:t>select the function and manually Run to verify correct operation.</w:t>
+    <w:p>
+      <w:pPr>
+        <w:pStyle w:val="Heading1"/>
+      </w:pPr>
+      <w:r>
+        <w:t>Modify the timer</w:t>
+      </w:r>
+      <w:r>
+        <w:t xml:space="preserve"> [OPTIONAL]</w:t>
+      </w:r>
+    </w:p>
+    <w:p/>
+    <w:p>
+      <w:r>
+        <w:t xml:space="preserve">By default the script runs every 5 minutes. If you want to change the timer, edit the </w:t>
+      </w:r>
+      <w:proofErr w:type="spellStart"/>
+      <w:r>
+        <w:t>function.js</w:t>
+      </w:r>
+      <w:r>
+        <w:t>on</w:t>
+      </w:r>
+      <w:proofErr w:type="spellEnd"/>
+      <w:r>
+        <w:t xml:space="preserve"> file.</w:t>
       </w:r>
     </w:p>
     <w:p/>
     <w:p>
       <w:r>
         <w:lastRenderedPageBreak/>
+        <w:t xml:space="preserve">In the Azure function portal click the View Files tab to bring up the file browser and click on </w:t>
+      </w:r>
+      <w:proofErr w:type="spellStart"/>
+      <w:r>
+        <w:t>function.json</w:t>
+      </w:r>
+      <w:proofErr w:type="spellEnd"/>
+      <w:r>
+        <w:t xml:space="preserve"> file</w:t>
+      </w:r>
+    </w:p>
+    <w:p>
+      <w:r>
+        <w:rPr>
+          <w:noProof/>
+        </w:rPr>
+        <mc:AlternateContent>
+          <mc:Choice Requires="wps">
+            <w:drawing>
+              <wp:anchor distT="0" distB="0" distL="114300" distR="114300" simplePos="0" relativeHeight="251715584" behindDoc="0" locked="0" layoutInCell="1" allowOverlap="1" wp14:anchorId="341BAEA7" wp14:editId="250816A9">
+                <wp:simplePos x="0" y="0"/>
+                <wp:positionH relativeFrom="column">
+                  <wp:posOffset>5756223</wp:posOffset>
+                </wp:positionH>
+                <wp:positionV relativeFrom="paragraph">
+                  <wp:posOffset>359764</wp:posOffset>
+                </wp:positionV>
+                <wp:extent cx="187117" cy="749508"/>
+                <wp:effectExtent l="12700" t="12700" r="29210" b="25400"/>
+                <wp:wrapNone/>
+                <wp:docPr id="53" name="Rectangle 53"/>
+                <wp:cNvGraphicFramePr/>
+                <a:graphic xmlns:a="http://schemas.openxmlformats.org/drawingml/2006/main">
+                  <a:graphicData uri="http://schemas.microsoft.com/office/word/2010/wordprocessingShape">
+                    <wps:wsp>
+                      <wps:cNvSpPr/>
+                      <wps:spPr>
+                        <a:xfrm>
+                          <a:off x="0" y="0"/>
+                          <a:ext cx="187117" cy="749508"/>
+                        </a:xfrm>
+                        <a:prstGeom prst="rect">
+                          <a:avLst/>
+                        </a:prstGeom>
+                        <a:noFill/>
+                        <a:ln w="38100">
+                          <a:solidFill>
+                            <a:srgbClr val="FF0000"/>
+                          </a:solidFill>
+                        </a:ln>
+                      </wps:spPr>
+                      <wps:style>
+                        <a:lnRef idx="2">
+                          <a:schemeClr val="accent1">
+                            <a:shade val="50000"/>
+                          </a:schemeClr>
+                        </a:lnRef>
+                        <a:fillRef idx="1">
+                          <a:schemeClr val="accent1"/>
+                        </a:fillRef>
+                        <a:effectRef idx="0">
+                          <a:schemeClr val="accent1"/>
+                        </a:effectRef>
+                        <a:fontRef idx="minor">
+                          <a:schemeClr val="lt1"/>
+                        </a:fontRef>
+                      </wps:style>
+                      <wps:bodyPr rot="0" spcFirstLastPara="0" vertOverflow="overflow" horzOverflow="overflow" vert="horz" wrap="square" lIns="91440" tIns="45720" rIns="91440" bIns="45720" numCol="1" spcCol="0" rtlCol="0" fromWordArt="0" anchor="ctr" anchorCtr="0" forceAA="0" compatLnSpc="1">
+                        <a:prstTxWarp prst="textNoShape">
+                          <a:avLst/>
+                        </a:prstTxWarp>
+                        <a:noAutofit/>
+                      </wps:bodyPr>
+                    </wps:wsp>
+                  </a:graphicData>
+                </a:graphic>
+                <wp14:sizeRelH relativeFrom="margin">
+                  <wp14:pctWidth>0</wp14:pctWidth>
+                </wp14:sizeRelH>
+                <wp14:sizeRelV relativeFrom="margin">
+                  <wp14:pctHeight>0</wp14:pctHeight>
+                </wp14:sizeRelV>
+              </wp:anchor>
+            </w:drawing>
+          </mc:Choice>
+          <mc:Fallback>
+            <w:pict>
+              <v:rect w14:anchorId="21C7E56D" id="Rectangle 53" o:spid="_x0000_s1026" style="position:absolute;margin-left:453.25pt;margin-top:28.35pt;width:14.75pt;height:59pt;z-index:251715584;visibility:visible;mso-wrap-style:square;mso-width-percent:0;mso-height-percent:0;mso-wrap-distance-left:9pt;mso-wrap-distance-top:0;mso-wrap-distance-right:9pt;mso-wrap-distance-bottom:0;mso-position-horizontal:absolute;mso-position-horizontal-relative:text;mso-position-vertical:absolute;mso-position-vertical-relative:text;mso-width-percent:0;mso-height-percent:0;mso-width-relative:margin;mso-height-relative:margin;v-text-anchor:middle" o:gfxdata="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" filled="f" strokecolor="red" strokeweight="3pt"/>
+            </w:pict>
+          </mc:Fallback>
+        </mc:AlternateContent>
+      </w:r>
+      <w:r>
         <w:drawing>
-          <wp:inline distT="0" distB="0" distL="0" distR="0" wp14:anchorId="520012E2" wp14:editId="3148B781">
-            <wp:extent cx="5943600" cy="4159250"/>
-            <wp:effectExtent l="0" t="0" r="0" b="6350"/>
-            <wp:docPr id="43" name="Picture 43"/>
+          <wp:inline distT="0" distB="0" distL="0" distR="0" wp14:anchorId="3A7588B3" wp14:editId="6A7B52DD">
+            <wp:extent cx="5943600" cy="1107440"/>
+            <wp:effectExtent l="0" t="0" r="0" b="0"/>
+            <wp:docPr id="1" name="Picture 1"/>
             <wp:cNvGraphicFramePr>
               <a:graphicFrameLocks xmlns:a="http://schemas.openxmlformats.org/drawingml/2006/main" noChangeAspect="1"/>
             </wp:cNvGraphicFramePr>
@@ -2714,7 +3866,7 @@
                   <pic:spPr>
                     <a:xfrm>
                       <a:off x="0" y="0"/>
-                      <a:ext cx="5943600" cy="4159250"/>
+                      <a:ext cx="5943600" cy="1107440"/>
                     </a:xfrm>
                     <a:prstGeom prst="rect">
                       <a:avLst/>
@@ -2727,16 +3879,26 @@
         </w:drawing>
       </w:r>
     </w:p>
-    <w:p/>
-    <w:p/>
-    <w:p/>
-    <w:p>
+    <w:p>
+      <w:pPr>
+        <w:jc w:val="center"/>
+      </w:pPr>
+    </w:p>
+    <w:p>
+      <w:pPr>
+        <w:jc w:val="center"/>
+      </w:pPr>
+    </w:p>
+    <w:p>
+      <w:pPr>
+        <w:jc w:val="center"/>
+      </w:pPr>
       <w:r>
         <w:drawing>
-          <wp:inline distT="0" distB="0" distL="0" distR="0" wp14:anchorId="4CC7DBCB" wp14:editId="6971880A">
-            <wp:extent cx="5943600" cy="1609090"/>
-            <wp:effectExtent l="0" t="0" r="0" b="3810"/>
-            <wp:docPr id="44" name="Picture 44"/>
+          <wp:inline distT="0" distB="0" distL="0" distR="0" wp14:anchorId="6E3C9786" wp14:editId="50D6C73F">
+            <wp:extent cx="3822700" cy="3771900"/>
+            <wp:effectExtent l="0" t="0" r="0" b="0"/>
+            <wp:docPr id="54" name="Picture 54"/>
             <wp:cNvGraphicFramePr>
               <a:graphicFrameLocks xmlns:a="http://schemas.openxmlformats.org/drawingml/2006/main" noChangeAspect="1"/>
             </wp:cNvGraphicFramePr>
@@ -2756,7 +3918,7 @@
                   <pic:spPr>
                     <a:xfrm>
                       <a:off x="0" y="0"/>
-                      <a:ext cx="5943600" cy="1609090"/>
+                      <a:ext cx="3822700" cy="3771900"/>
                     </a:xfrm>
                     <a:prstGeom prst="rect">
                       <a:avLst/>
@@ -2769,37 +3931,99 @@
         </w:drawing>
       </w:r>
     </w:p>
-    <w:p/>
-    <w:p>
-      <w:r>
-        <w:t>Your Azure function is now setup to monitor you resource groups and push ip-to-tag mappings to the firewalls of your choosing.</w:t>
-      </w:r>
-    </w:p>
-    <w:p/>
-    <w:p>
-      <w:r>
-        <w:t>Note: The function will only push updates to the firewalls if it finds changes in the tags. It will register new ip addresses to tags and unregister ip addresses that are no longer present from the firewalls.</w:t>
-      </w:r>
-    </w:p>
-    <w:p/>
-    <w:p>
-      <w:r>
-        <w:t>Now you can log into the firewall and check the ip to tag mappings.</w:t>
-      </w:r>
-    </w:p>
-    <w:p/>
     <w:p>
       <w:pPr>
         <w:jc w:val="center"/>
       </w:pPr>
       <w:bookmarkStart w:id="0" w:name="_GoBack"/>
       <w:r>
+        <w:rPr>
+          <w:noProof/>
+        </w:rPr>
         <w:lastRenderedPageBreak/>
+        <mc:AlternateContent>
+          <mc:Choice Requires="wps">
+            <w:drawing>
+              <wp:anchor distT="0" distB="0" distL="114300" distR="114300" simplePos="0" relativeHeight="251717632" behindDoc="0" locked="0" layoutInCell="1" allowOverlap="1" wp14:anchorId="09C9298C" wp14:editId="054B9536">
+                <wp:simplePos x="0" y="0"/>
+                <wp:positionH relativeFrom="column">
+                  <wp:posOffset>1633928</wp:posOffset>
+                </wp:positionH>
+                <wp:positionV relativeFrom="paragraph">
+                  <wp:posOffset>1341620</wp:posOffset>
+                </wp:positionV>
+                <wp:extent cx="1820826" cy="337279"/>
+                <wp:effectExtent l="12700" t="12700" r="20955" b="31115"/>
+                <wp:wrapNone/>
+                <wp:docPr id="57" name="Rectangle 57"/>
+                <wp:cNvGraphicFramePr/>
+                <a:graphic xmlns:a="http://schemas.openxmlformats.org/drawingml/2006/main">
+                  <a:graphicData uri="http://schemas.microsoft.com/office/word/2010/wordprocessingShape">
+                    <wps:wsp>
+                      <wps:cNvSpPr/>
+                      <wps:spPr>
+                        <a:xfrm>
+                          <a:off x="0" y="0"/>
+                          <a:ext cx="1820826" cy="337279"/>
+                        </a:xfrm>
+                        <a:prstGeom prst="rect">
+                          <a:avLst/>
+                        </a:prstGeom>
+                        <a:noFill/>
+                        <a:ln w="38100">
+                          <a:solidFill>
+                            <a:srgbClr val="FF0000"/>
+                          </a:solidFill>
+                        </a:ln>
+                      </wps:spPr>
+                      <wps:style>
+                        <a:lnRef idx="2">
+                          <a:schemeClr val="accent1">
+                            <a:shade val="50000"/>
+                          </a:schemeClr>
+                        </a:lnRef>
+                        <a:fillRef idx="1">
+                          <a:schemeClr val="accent1"/>
+                        </a:fillRef>
+                        <a:effectRef idx="0">
+                          <a:schemeClr val="accent1"/>
+                        </a:effectRef>
+                        <a:fontRef idx="minor">
+                          <a:schemeClr val="lt1"/>
+                        </a:fontRef>
+                      </wps:style>
+                      <wps:bodyPr rot="0" spcFirstLastPara="0" vertOverflow="overflow" horzOverflow="overflow" vert="horz" wrap="square" lIns="91440" tIns="45720" rIns="91440" bIns="45720" numCol="1" spcCol="0" rtlCol="0" fromWordArt="0" anchor="ctr" anchorCtr="0" forceAA="0" compatLnSpc="1">
+                        <a:prstTxWarp prst="textNoShape">
+                          <a:avLst/>
+                        </a:prstTxWarp>
+                        <a:noAutofit/>
+                      </wps:bodyPr>
+                    </wps:wsp>
+                  </a:graphicData>
+                </a:graphic>
+                <wp14:sizeRelH relativeFrom="margin">
+                  <wp14:pctWidth>0</wp14:pctWidth>
+                </wp14:sizeRelH>
+                <wp14:sizeRelV relativeFrom="margin">
+                  <wp14:pctHeight>0</wp14:pctHeight>
+                </wp14:sizeRelV>
+              </wp:anchor>
+            </w:drawing>
+          </mc:Choice>
+          <mc:Fallback>
+            <w:pict>
+              <v:rect w14:anchorId="3B14E765" id="Rectangle 57" o:spid="_x0000_s1026" style="position:absolute;margin-left:128.65pt;margin-top:105.65pt;width:143.35pt;height:26.55pt;z-index:251717632;visibility:visible;mso-wrap-style:square;mso-width-percent:0;mso-height-percent:0;mso-wrap-distance-left:9pt;mso-wrap-distance-top:0;mso-wrap-distance-right:9pt;mso-wrap-distance-bottom:0;mso-position-horizontal:absolute;mso-position-horizontal-relative:text;mso-position-vertical:absolute;mso-position-vertical-relative:text;mso-width-percent:0;mso-height-percent:0;mso-width-relative:margin;mso-height-relative:margin;v-text-anchor:middle" o:gfxdata="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" filled="f" strokecolor="red" strokeweight="3pt"/>
+            </w:pict>
+          </mc:Fallback>
+        </mc:AlternateContent>
+      </w:r>
+      <w:bookmarkEnd w:id="0"/>
+      <w:r>
         <w:drawing>
-          <wp:inline distT="0" distB="0" distL="0" distR="0" wp14:anchorId="35C49F12" wp14:editId="2C3A0E84">
-            <wp:extent cx="5943600" cy="4191000"/>
+          <wp:inline distT="0" distB="0" distL="0" distR="0" wp14:anchorId="3494F5C8" wp14:editId="619B61B6">
+            <wp:extent cx="4107305" cy="2619548"/>
             <wp:effectExtent l="0" t="0" r="0" b="0"/>
-            <wp:docPr id="45" name="Picture 45"/>
+            <wp:docPr id="55" name="Picture 55"/>
             <wp:cNvGraphicFramePr>
               <a:graphicFrameLocks xmlns:a="http://schemas.openxmlformats.org/drawingml/2006/main" noChangeAspect="1"/>
             </wp:cNvGraphicFramePr>
@@ -2819,6 +4043,140 @@
                   <pic:spPr>
                     <a:xfrm>
                       <a:off x="0" y="0"/>
+                      <a:ext cx="4115523" cy="2624789"/>
+                    </a:xfrm>
+                    <a:prstGeom prst="rect">
+                      <a:avLst/>
+                    </a:prstGeom>
+                  </pic:spPr>
+                </pic:pic>
+              </a:graphicData>
+            </a:graphic>
+          </wp:inline>
+        </w:drawing>
+      </w:r>
+    </w:p>
+    <w:p>
+      <w:r>
+        <w:t xml:space="preserve">The value of schedule is a CRON expression. More here: </w:t>
+      </w:r>
+      <w:hyperlink r:id="rId30" w:history="1">
+        <w:r>
+          <w:rPr>
+            <w:rStyle w:val="Hyperlink"/>
+          </w:rPr>
+          <w:t>https://docs.microsoft.com/en-us/azure/azure-functions/functions-bindings-timer</w:t>
+        </w:r>
+      </w:hyperlink>
+    </w:p>
+    <w:p/>
+    <w:p>
+      <w:r>
+        <w:t>For example: Change the 5 to 1, to run the function every 1 minute.</w:t>
+      </w:r>
+    </w:p>
+    <w:p/>
+    <w:p>
+      <w:r>
+        <w:t>Save</w:t>
+      </w:r>
+      <w:r>
+        <w:t xml:space="preserve"> the changes to the </w:t>
+      </w:r>
+      <w:proofErr w:type="spellStart"/>
+      <w:r>
+        <w:t>function.json</w:t>
+      </w:r>
+      <w:proofErr w:type="spellEnd"/>
+      <w:r>
+        <w:t xml:space="preserve"> file</w:t>
+      </w:r>
+    </w:p>
+    <w:p/>
+    <w:p/>
+    <w:p>
+      <w:r>
+        <w:t xml:space="preserve">Your Azure function is now setup to monitor you resource groups and push </w:t>
+      </w:r>
+      <w:proofErr w:type="spellStart"/>
+      <w:r>
+        <w:t>ip</w:t>
+      </w:r>
+      <w:proofErr w:type="spellEnd"/>
+      <w:r>
+        <w:t>-to-tag mappings to the firewalls of your choosing.</w:t>
+      </w:r>
+    </w:p>
+    <w:p/>
+    <w:p>
+      <w:r>
+        <w:t xml:space="preserve">Note: The function will only push updates to the firewalls if it finds changes in the tags. It will register new </w:t>
+      </w:r>
+      <w:proofErr w:type="spellStart"/>
+      <w:r>
+        <w:t>ip</w:t>
+      </w:r>
+      <w:proofErr w:type="spellEnd"/>
+      <w:r>
+        <w:t xml:space="preserve"> addresses to tags and unregister </w:t>
+      </w:r>
+      <w:proofErr w:type="spellStart"/>
+      <w:r>
+        <w:t>ip</w:t>
+      </w:r>
+      <w:proofErr w:type="spellEnd"/>
+      <w:r>
+        <w:t xml:space="preserve"> addresses that are no longer present from the firewalls.</w:t>
+      </w:r>
+    </w:p>
+    <w:p/>
+    <w:p>
+      <w:r>
+        <w:t xml:space="preserve">Now you can log into the firewall and check the </w:t>
+      </w:r>
+      <w:proofErr w:type="spellStart"/>
+      <w:r>
+        <w:t>ip</w:t>
+      </w:r>
+      <w:proofErr w:type="spellEnd"/>
+      <w:r>
+        <w:t xml:space="preserve"> to tag mappings.</w:t>
+      </w:r>
+    </w:p>
+    <w:p/>
+    <w:p>
+      <w:pPr>
+        <w:jc w:val="center"/>
+      </w:pPr>
+      <w:r>
+        <w:rPr>
+          <w:noProof/>
+        </w:rPr>
+        <w:lastRenderedPageBreak/>
+        <w:drawing>
+          <wp:inline distT="0" distB="0" distL="0" distR="0" wp14:anchorId="35C49F12" wp14:editId="2C3A0E84">
+            <wp:extent cx="5943600" cy="4191000"/>
+            <wp:effectExtent l="0" t="0" r="0" b="0"/>
+            <wp:docPr id="45" name="Picture 45"/>
+            <wp:cNvGraphicFramePr>
+              <a:graphicFrameLocks xmlns:a="http://schemas.openxmlformats.org/drawingml/2006/main" noChangeAspect="1"/>
+            </wp:cNvGraphicFramePr>
+            <a:graphic xmlns:a="http://schemas.openxmlformats.org/drawingml/2006/main">
+              <a:graphicData uri="http://schemas.openxmlformats.org/drawingml/2006/picture">
+                <pic:pic xmlns:pic="http://schemas.openxmlformats.org/drawingml/2006/picture">
+                  <pic:nvPicPr>
+                    <pic:cNvPr id="1" name=""/>
+                    <pic:cNvPicPr/>
+                  </pic:nvPicPr>
+                  <pic:blipFill>
+                    <a:blip r:embed="rId31"/>
+                    <a:stretch>
+                      <a:fillRect/>
+                    </a:stretch>
+                  </pic:blipFill>
+                  <pic:spPr>
+                    <a:xfrm>
+                      <a:off x="0" y="0"/>
                       <a:ext cx="5943600" cy="4191000"/>
                     </a:xfrm>
                     <a:prstGeom prst="rect">
@@ -2831,7 +4189,6 @@
           </wp:inline>
         </w:drawing>
       </w:r>
-      <w:bookmarkEnd w:id="0"/>
     </w:p>
     <w:p/>
     <w:p>
@@ -2839,6 +4196,9 @@
         <w:jc w:val="center"/>
       </w:pPr>
       <w:r>
+        <w:rPr>
+          <w:noProof/>
+        </w:rPr>
         <w:drawing>
           <wp:inline distT="0" distB="0" distL="0" distR="0" wp14:anchorId="477AC880" wp14:editId="6D65D11E">
             <wp:extent cx="2559050" cy="3124200"/>
@@ -2855,7 +4215,7 @@
                     <pic:cNvPicPr/>
                   </pic:nvPicPr>
                   <pic:blipFill>
-                    <a:blip r:embed="rId30"/>
+                    <a:blip r:embed="rId32"/>
                     <a:stretch>
                       <a:fillRect/>
                     </a:stretch>
@@ -3341,6 +4701,7 @@
   <w:style w:type="character" w:default="1" w:styleId="DefaultParagraphFont">
     <w:name w:val="Default Paragraph Font"/>
     <w:uiPriority w:val="1"/>
+    <w:semiHidden/>
     <w:unhideWhenUsed/>
   </w:style>
   <w:style w:type="table" w:default="1" w:styleId="TableNormal">

</xml_diff>

<commit_message>
Add instructions for access key
</commit_message>
<xml_diff>
--- a/Azure VM Monitoring Setup Instructions.docx
+++ b/Azure VM Monitoring Setup Instructions.docx
@@ -252,9 +252,6 @@
       <w:r>
         <w:t>Application ID</w:t>
       </w:r>
-      <w:r>
-        <w:t xml:space="preserve">: </w:t>
-      </w:r>
     </w:p>
     <w:p>
       <w:r>
@@ -264,15 +261,19 @@
         <w:t xml:space="preserve"> key</w:t>
       </w:r>
       <w:r>
-        <w:t xml:space="preserve">: </w:t>
-      </w:r>
+        <w:t xml:space="preserve"> </w:t>
+      </w:r>
+    </w:p>
+    <w:p>
+      <w:r>
+        <w:t xml:space="preserve">  - Make sure you note this down because the key will be hidden once you navigate away</w:t>
+      </w:r>
+      <w:bookmarkStart w:id="0" w:name="_GoBack"/>
+      <w:bookmarkEnd w:id="0"/>
     </w:p>
     <w:p>
       <w:r>
         <w:t>Tenant ID</w:t>
-      </w:r>
-      <w:r>
-        <w:t xml:space="preserve">: </w:t>
       </w:r>
     </w:p>
     <w:p/>
@@ -3071,6 +3072,9 @@
         </mc:AlternateContent>
       </w:r>
       <w:r>
+        <w:rPr>
+          <w:noProof/>
+        </w:rPr>
         <w:drawing>
           <wp:inline distT="0" distB="0" distL="0" distR="0" wp14:anchorId="67177167" wp14:editId="4BFF2959">
             <wp:extent cx="5943600" cy="2275840"/>
@@ -3351,6 +3355,9 @@
         </mc:AlternateContent>
       </w:r>
       <w:r>
+        <w:rPr>
+          <w:noProof/>
+        </w:rPr>
         <w:drawing>
           <wp:inline distT="0" distB="0" distL="0" distR="0" wp14:anchorId="7EE1F2F9" wp14:editId="54477CDB">
             <wp:extent cx="5943600" cy="1788795"/>
@@ -3503,6 +3510,9 @@
         </mc:AlternateContent>
       </w:r>
       <w:r>
+        <w:rPr>
+          <w:noProof/>
+        </w:rPr>
         <w:drawing>
           <wp:inline distT="0" distB="0" distL="0" distR="0" wp14:anchorId="5A2EBA18" wp14:editId="7DE78C81">
             <wp:extent cx="5943600" cy="5922645"/>
@@ -3541,7 +3551,38 @@
       </w:r>
     </w:p>
     <w:p/>
-    <w:p/>
+    <w:p>
+      <w:r>
+        <w:t>The scri</w:t>
+      </w:r>
+      <w:r>
+        <w:t xml:space="preserve">pt will monitor all the resource groups listed in the </w:t>
+      </w:r>
+      <w:proofErr w:type="spellStart"/>
+      <w:r>
+        <w:t>ResourceGroupList</w:t>
+      </w:r>
+      <w:proofErr w:type="spellEnd"/>
+      <w:r>
+        <w:t xml:space="preserve"> and update all the firewalls in the </w:t>
+      </w:r>
+      <w:proofErr w:type="spellStart"/>
+      <w:r>
+        <w:t>FirewallList</w:t>
+      </w:r>
+      <w:proofErr w:type="spellEnd"/>
+      <w:r>
+        <w:t xml:space="preserve"> with the same </w:t>
+      </w:r>
+      <w:proofErr w:type="spellStart"/>
+      <w:r>
+        <w:t>ip</w:t>
+      </w:r>
+      <w:proofErr w:type="spellEnd"/>
+      <w:r>
+        <w:t>-tag mapping.</w:t>
+      </w:r>
+    </w:p>
     <w:p/>
     <w:p>
       <w:r>
@@ -3637,6 +3678,9 @@
         </mc:AlternateContent>
       </w:r>
       <w:r>
+        <w:rPr>
+          <w:noProof/>
+        </w:rPr>
         <w:drawing>
           <wp:inline distT="0" distB="0" distL="0" distR="0" wp14:anchorId="50F70C48" wp14:editId="309F0F82">
             <wp:extent cx="5943600" cy="5036185"/>
@@ -3674,6 +3718,7 @@
         </w:drawing>
       </w:r>
     </w:p>
+    <w:p/>
     <w:p/>
     <w:p>
       <w:r>
@@ -3842,6 +3887,9 @@
         </mc:AlternateContent>
       </w:r>
       <w:r>
+        <w:rPr>
+          <w:noProof/>
+        </w:rPr>
         <w:drawing>
           <wp:inline distT="0" distB="0" distL="0" distR="0" wp14:anchorId="3A7588B3" wp14:editId="6A7B52DD">
             <wp:extent cx="5943600" cy="1107440"/>
@@ -3894,6 +3942,9 @@
         <w:jc w:val="center"/>
       </w:pPr>
       <w:r>
+        <w:rPr>
+          <w:noProof/>
+        </w:rPr>
         <w:drawing>
           <wp:inline distT="0" distB="0" distL="0" distR="0" wp14:anchorId="6E3C9786" wp14:editId="50D6C73F">
             <wp:extent cx="3822700" cy="3771900"/>
@@ -3935,7 +3986,6 @@
       <w:pPr>
         <w:jc w:val="center"/>
       </w:pPr>
-      <w:bookmarkStart w:id="0" w:name="_GoBack"/>
       <w:r>
         <w:rPr>
           <w:noProof/>
@@ -4017,8 +4067,10 @@
           </mc:Fallback>
         </mc:AlternateContent>
       </w:r>
-      <w:bookmarkEnd w:id="0"/>
-      <w:r>
+      <w:r>
+        <w:rPr>
+          <w:noProof/>
+        </w:rPr>
         <w:drawing>
           <wp:inline distT="0" distB="0" distL="0" distR="0" wp14:anchorId="3494F5C8" wp14:editId="619B61B6">
             <wp:extent cx="4107305" cy="2619548"/>
@@ -4141,6 +4193,17 @@
       <w:proofErr w:type="spellEnd"/>
       <w:r>
         <w:t xml:space="preserve"> to tag mappings.</w:t>
+      </w:r>
+    </w:p>
+    <w:p/>
+    <w:p>
+      <w:r>
+        <w:t>Currently only a few tags are being monitored:</w:t>
+      </w:r>
+    </w:p>
+    <w:p>
+      <w:r>
+        <w:t>OS Type, VM Name, Private IP addresses, VM power state (stopped or running) and user defined tags.</w:t>
       </w:r>
     </w:p>
     <w:p/>

</xml_diff>